<commit_message>
code clean up and update report
</commit_message>
<xml_diff>
--- a/A4/Report.docx
+++ b/A4/Report.docx
@@ -221,7 +221,15 @@
                 <w:sz w:val="24"/>
                 <w:szCs w:val="24"/>
               </w:rPr>
-              <w:t>Home page</w:t>
+              <w:t xml:space="preserve">Home </w:t>
+            </w:r>
+            <w:r>
+              <w:rPr>
+                <w:rFonts w:ascii="Times New Roman" w:hAnsi="Times New Roman" w:cs="Times New Roman"/>
+                <w:sz w:val="24"/>
+                <w:szCs w:val="24"/>
+              </w:rPr>
+              <w:t>template</w:t>
             </w:r>
           </w:p>
         </w:tc>
@@ -310,13 +318,6 @@
               <w:t>, so every other page can extend from it</w:t>
             </w:r>
           </w:p>
-        </w:tc>
-      </w:tr>
-      <w:tr>
-        <w:tc>
-          <w:tcPr>
-            <w:tcW w:w="1795" w:type="dxa"/>
-          </w:tcPr>
           <w:p>
             <w:pPr>
               <w:rPr>
@@ -331,915 +332,20 @@
                 <w:sz w:val="24"/>
                 <w:szCs w:val="24"/>
               </w:rPr>
-              <w:t>Yuan</w:t>
-            </w:r>
+              <w:t xml:space="preserve">URL: </w:t>
+            </w:r>
+            <w:hyperlink r:id="rId5" w:history="1">
+              <w:r>
+                <w:rPr>
+                  <w:rStyle w:val="Hyperlink"/>
+                  <w:rFonts w:ascii="Times New Roman" w:hAnsi="Times New Roman" w:cs="Times New Roman"/>
+                  <w:sz w:val="24"/>
+                  <w:szCs w:val="24"/>
+                </w:rPr>
+                <w:t>http://127.0.0.1:8000/</w:t>
+              </w:r>
+            </w:hyperlink>
           </w:p>
-        </w:tc>
-        <w:tc>
-          <w:tcPr>
-            <w:tcW w:w="2520" w:type="dxa"/>
-          </w:tcPr>
-          <w:p>
-            <w:pPr>
-              <w:rPr>
-                <w:rFonts w:ascii="Times New Roman" w:hAnsi="Times New Roman" w:cs="Times New Roman"/>
-                <w:sz w:val="24"/>
-                <w:szCs w:val="24"/>
-              </w:rPr>
-            </w:pPr>
-            <w:r>
-              <w:rPr>
-                <w:rFonts w:ascii="Times New Roman" w:hAnsi="Times New Roman" w:cs="Times New Roman"/>
-                <w:sz w:val="24"/>
-                <w:szCs w:val="24"/>
-              </w:rPr>
-              <w:t>Lo</w:t>
-            </w:r>
-            <w:r>
-              <w:rPr>
-                <w:rFonts w:ascii="Times New Roman" w:hAnsi="Times New Roman" w:cs="Times New Roman"/>
-                <w:sz w:val="24"/>
-                <w:szCs w:val="24"/>
-              </w:rPr>
-              <w:t>gin page</w:t>
-            </w:r>
-          </w:p>
-        </w:tc>
-        <w:tc>
-          <w:tcPr>
-            <w:tcW w:w="5035" w:type="dxa"/>
-          </w:tcPr>
-          <w:p>
-            <w:pPr>
-              <w:rPr>
-                <w:rFonts w:ascii="Times New Roman" w:hAnsi="Times New Roman" w:cs="Times New Roman"/>
-                <w:sz w:val="24"/>
-                <w:szCs w:val="24"/>
-              </w:rPr>
-            </w:pPr>
-            <w:r>
-              <w:rPr>
-                <w:rFonts w:ascii="Times New Roman" w:hAnsi="Times New Roman" w:cs="Times New Roman"/>
-                <w:sz w:val="24"/>
-                <w:szCs w:val="24"/>
-              </w:rPr>
-              <w:t xml:space="preserve">It extends </w:t>
-            </w:r>
-            <w:r>
-              <w:rPr>
-                <w:rFonts w:ascii="Times New Roman" w:hAnsi="Times New Roman" w:cs="Times New Roman"/>
-                <w:sz w:val="24"/>
-                <w:szCs w:val="24"/>
-              </w:rPr>
-              <w:t xml:space="preserve">the </w:t>
-            </w:r>
-            <w:r>
-              <w:rPr>
-                <w:rFonts w:ascii="Times New Roman" w:hAnsi="Times New Roman" w:cs="Times New Roman"/>
-                <w:sz w:val="24"/>
-                <w:szCs w:val="24"/>
-              </w:rPr>
-              <w:t xml:space="preserve">home page. </w:t>
-            </w:r>
-            <w:r>
-              <w:rPr>
-                <w:rFonts w:ascii="Times New Roman" w:hAnsi="Times New Roman" w:cs="Times New Roman"/>
-                <w:sz w:val="24"/>
-                <w:szCs w:val="24"/>
-              </w:rPr>
-              <w:t>It is</w:t>
-            </w:r>
-            <w:r>
-              <w:rPr>
-                <w:rFonts w:ascii="Times New Roman" w:hAnsi="Times New Roman" w:cs="Times New Roman"/>
-                <w:sz w:val="24"/>
-                <w:szCs w:val="24"/>
-              </w:rPr>
-              <w:t xml:space="preserve"> connected with Django default </w:t>
-            </w:r>
-            <w:proofErr w:type="spellStart"/>
-            <w:r>
-              <w:rPr>
-                <w:rFonts w:ascii="Times New Roman" w:hAnsi="Times New Roman" w:cs="Times New Roman"/>
-                <w:sz w:val="24"/>
-                <w:szCs w:val="24"/>
-              </w:rPr>
-              <w:t>databse</w:t>
-            </w:r>
-            <w:proofErr w:type="spellEnd"/>
-            <w:r>
-              <w:rPr>
-                <w:rFonts w:ascii="Times New Roman" w:hAnsi="Times New Roman" w:cs="Times New Roman"/>
-                <w:sz w:val="24"/>
-                <w:szCs w:val="24"/>
-              </w:rPr>
-              <w:t xml:space="preserve"> sqlite3. The authentication API is working</w:t>
-            </w:r>
-            <w:r>
-              <w:rPr>
-                <w:rFonts w:ascii="Times New Roman" w:hAnsi="Times New Roman" w:cs="Times New Roman"/>
-                <w:sz w:val="24"/>
-                <w:szCs w:val="24"/>
-              </w:rPr>
-              <w:t xml:space="preserve">. </w:t>
-            </w:r>
-          </w:p>
-        </w:tc>
-      </w:tr>
-      <w:tr>
-        <w:trPr>
-          <w:trHeight w:val="422"/>
-        </w:trPr>
-        <w:tc>
-          <w:tcPr>
-            <w:tcW w:w="1795" w:type="dxa"/>
-          </w:tcPr>
-          <w:p>
-            <w:pPr>
-              <w:rPr>
-                <w:rFonts w:ascii="Times New Roman" w:hAnsi="Times New Roman" w:cs="Times New Roman"/>
-                <w:sz w:val="24"/>
-                <w:szCs w:val="24"/>
-              </w:rPr>
-            </w:pPr>
-            <w:r>
-              <w:rPr>
-                <w:rFonts w:ascii="Times New Roman" w:hAnsi="Times New Roman" w:cs="Times New Roman"/>
-                <w:sz w:val="24"/>
-                <w:szCs w:val="24"/>
-              </w:rPr>
-              <w:t>Yuan</w:t>
-            </w:r>
-          </w:p>
-        </w:tc>
-        <w:tc>
-          <w:tcPr>
-            <w:tcW w:w="2520" w:type="dxa"/>
-          </w:tcPr>
-          <w:p>
-            <w:pPr>
-              <w:rPr>
-                <w:rFonts w:ascii="Times New Roman" w:hAnsi="Times New Roman" w:cs="Times New Roman"/>
-                <w:sz w:val="24"/>
-                <w:szCs w:val="24"/>
-              </w:rPr>
-            </w:pPr>
-            <w:r>
-              <w:rPr>
-                <w:rFonts w:ascii="Times New Roman" w:hAnsi="Times New Roman" w:cs="Times New Roman"/>
-                <w:sz w:val="24"/>
-                <w:szCs w:val="24"/>
-              </w:rPr>
-              <w:t>Sign Up page</w:t>
-            </w:r>
-          </w:p>
-        </w:tc>
-        <w:tc>
-          <w:tcPr>
-            <w:tcW w:w="5035" w:type="dxa"/>
-          </w:tcPr>
-          <w:p>
-            <w:pPr>
-              <w:rPr>
-                <w:rFonts w:ascii="Times New Roman" w:hAnsi="Times New Roman" w:cs="Times New Roman"/>
-                <w:sz w:val="24"/>
-                <w:szCs w:val="24"/>
-              </w:rPr>
-            </w:pPr>
-            <w:r>
-              <w:rPr>
-                <w:rFonts w:ascii="Times New Roman" w:hAnsi="Times New Roman" w:cs="Times New Roman"/>
-                <w:sz w:val="24"/>
-                <w:szCs w:val="24"/>
-              </w:rPr>
-              <w:t xml:space="preserve">It extends </w:t>
-            </w:r>
-            <w:r>
-              <w:rPr>
-                <w:rFonts w:ascii="Times New Roman" w:hAnsi="Times New Roman" w:cs="Times New Roman"/>
-                <w:sz w:val="24"/>
-                <w:szCs w:val="24"/>
-              </w:rPr>
-              <w:t xml:space="preserve">the </w:t>
-            </w:r>
-            <w:r>
-              <w:rPr>
-                <w:rFonts w:ascii="Times New Roman" w:hAnsi="Times New Roman" w:cs="Times New Roman"/>
-                <w:sz w:val="24"/>
-                <w:szCs w:val="24"/>
-              </w:rPr>
-              <w:t xml:space="preserve">home page. </w:t>
-            </w:r>
-            <w:r>
-              <w:rPr>
-                <w:rFonts w:ascii="Times New Roman" w:hAnsi="Times New Roman" w:cs="Times New Roman"/>
-                <w:sz w:val="24"/>
-                <w:szCs w:val="24"/>
-              </w:rPr>
-              <w:t>It is</w:t>
-            </w:r>
-            <w:r>
-              <w:rPr>
-                <w:rFonts w:ascii="Times New Roman" w:hAnsi="Times New Roman" w:cs="Times New Roman"/>
-                <w:sz w:val="24"/>
-                <w:szCs w:val="24"/>
-              </w:rPr>
-              <w:t xml:space="preserve"> connected with Django default </w:t>
-            </w:r>
-            <w:r>
-              <w:rPr>
-                <w:rFonts w:ascii="Times New Roman" w:hAnsi="Times New Roman" w:cs="Times New Roman"/>
-                <w:sz w:val="24"/>
-                <w:szCs w:val="24"/>
-              </w:rPr>
-              <w:t>database</w:t>
-            </w:r>
-            <w:r>
-              <w:rPr>
-                <w:rFonts w:ascii="Times New Roman" w:hAnsi="Times New Roman" w:cs="Times New Roman"/>
-                <w:sz w:val="24"/>
-                <w:szCs w:val="24"/>
-              </w:rPr>
-              <w:t xml:space="preserve"> sqlite3. The authentication API is working, you can </w:t>
-            </w:r>
-            <w:r>
-              <w:rPr>
-                <w:rFonts w:ascii="Times New Roman" w:hAnsi="Times New Roman" w:cs="Times New Roman"/>
-                <w:sz w:val="24"/>
-                <w:szCs w:val="24"/>
-              </w:rPr>
-              <w:t>create</w:t>
-            </w:r>
-            <w:r>
-              <w:rPr>
-                <w:rFonts w:ascii="Times New Roman" w:hAnsi="Times New Roman" w:cs="Times New Roman"/>
-                <w:sz w:val="24"/>
-                <w:szCs w:val="24"/>
-              </w:rPr>
-              <w:t xml:space="preserve"> a new user </w:t>
-            </w:r>
-            <w:r>
-              <w:rPr>
-                <w:rFonts w:ascii="Times New Roman" w:hAnsi="Times New Roman" w:cs="Times New Roman"/>
-                <w:sz w:val="24"/>
-                <w:szCs w:val="24"/>
-              </w:rPr>
-              <w:t>and from this page,</w:t>
-            </w:r>
-            <w:r>
-              <w:rPr>
-                <w:rFonts w:ascii="Times New Roman" w:hAnsi="Times New Roman" w:cs="Times New Roman"/>
-                <w:sz w:val="24"/>
-                <w:szCs w:val="24"/>
-              </w:rPr>
-              <w:t xml:space="preserve"> then login</w:t>
-            </w:r>
-            <w:r>
-              <w:rPr>
-                <w:rFonts w:ascii="Times New Roman" w:hAnsi="Times New Roman" w:cs="Times New Roman"/>
-                <w:sz w:val="24"/>
-                <w:szCs w:val="24"/>
-              </w:rPr>
-              <w:t xml:space="preserve">. You can see from </w:t>
-            </w:r>
-            <w:r>
-              <w:rPr>
-                <w:rFonts w:ascii="Times New Roman" w:hAnsi="Times New Roman" w:cs="Times New Roman"/>
-                <w:sz w:val="24"/>
-                <w:szCs w:val="24"/>
-              </w:rPr>
-              <w:t xml:space="preserve">one of </w:t>
-            </w:r>
-            <w:r>
-              <w:rPr>
-                <w:rFonts w:ascii="Times New Roman" w:hAnsi="Times New Roman" w:cs="Times New Roman"/>
-                <w:sz w:val="24"/>
-                <w:szCs w:val="24"/>
-              </w:rPr>
-              <w:t>the below screen</w:t>
-            </w:r>
-            <w:r>
-              <w:rPr>
-                <w:rFonts w:ascii="Times New Roman" w:hAnsi="Times New Roman" w:cs="Times New Roman"/>
-                <w:sz w:val="24"/>
-                <w:szCs w:val="24"/>
-              </w:rPr>
-              <w:t>shots, I created 3 demo users in the database.</w:t>
-            </w:r>
-          </w:p>
-        </w:tc>
-      </w:tr>
-      <w:tr>
-        <w:tc>
-          <w:tcPr>
-            <w:tcW w:w="1795" w:type="dxa"/>
-          </w:tcPr>
-          <w:p>
-            <w:pPr>
-              <w:rPr>
-                <w:rFonts w:ascii="Times New Roman" w:hAnsi="Times New Roman" w:cs="Times New Roman"/>
-                <w:sz w:val="24"/>
-                <w:szCs w:val="24"/>
-              </w:rPr>
-            </w:pPr>
-            <w:r>
-              <w:rPr>
-                <w:rFonts w:ascii="Times New Roman" w:hAnsi="Times New Roman" w:cs="Times New Roman"/>
-                <w:sz w:val="24"/>
-                <w:szCs w:val="24"/>
-              </w:rPr>
-              <w:t>Yuan</w:t>
-            </w:r>
-          </w:p>
-        </w:tc>
-        <w:tc>
-          <w:tcPr>
-            <w:tcW w:w="2520" w:type="dxa"/>
-          </w:tcPr>
-          <w:p>
-            <w:pPr>
-              <w:rPr>
-                <w:rFonts w:ascii="Times New Roman" w:hAnsi="Times New Roman" w:cs="Times New Roman"/>
-                <w:sz w:val="24"/>
-                <w:szCs w:val="24"/>
-              </w:rPr>
-            </w:pPr>
-            <w:r>
-              <w:rPr>
-                <w:rFonts w:ascii="Times New Roman" w:hAnsi="Times New Roman" w:cs="Times New Roman"/>
-                <w:sz w:val="24"/>
-                <w:szCs w:val="24"/>
-              </w:rPr>
-              <w:t>Officers</w:t>
-            </w:r>
-            <w:r>
-              <w:rPr>
-                <w:rFonts w:ascii="Times New Roman" w:hAnsi="Times New Roman" w:cs="Times New Roman"/>
-                <w:sz w:val="24"/>
-                <w:szCs w:val="24"/>
-              </w:rPr>
-              <w:t xml:space="preserve"> page</w:t>
-            </w:r>
-          </w:p>
-        </w:tc>
-        <w:tc>
-          <w:tcPr>
-            <w:tcW w:w="5035" w:type="dxa"/>
-          </w:tcPr>
-          <w:p>
-            <w:pPr>
-              <w:rPr>
-                <w:rFonts w:ascii="Times New Roman" w:hAnsi="Times New Roman" w:cs="Times New Roman"/>
-                <w:sz w:val="24"/>
-                <w:szCs w:val="24"/>
-              </w:rPr>
-            </w:pPr>
-            <w:r>
-              <w:rPr>
-                <w:rFonts w:ascii="Times New Roman" w:hAnsi="Times New Roman" w:cs="Times New Roman"/>
-                <w:sz w:val="24"/>
-                <w:szCs w:val="24"/>
-              </w:rPr>
-              <w:t>It displays all the officers</w:t>
-            </w:r>
-            <w:r>
-              <w:rPr>
-                <w:rFonts w:ascii="Times New Roman" w:hAnsi="Times New Roman" w:cs="Times New Roman"/>
-                <w:sz w:val="24"/>
-                <w:szCs w:val="24"/>
-              </w:rPr>
-              <w:t>’</w:t>
-            </w:r>
-            <w:r>
-              <w:rPr>
-                <w:rFonts w:ascii="Times New Roman" w:hAnsi="Times New Roman" w:cs="Times New Roman"/>
-                <w:sz w:val="24"/>
-                <w:szCs w:val="24"/>
-              </w:rPr>
-              <w:t xml:space="preserve"> </w:t>
-            </w:r>
-            <w:r>
-              <w:rPr>
-                <w:rFonts w:ascii="Times New Roman" w:hAnsi="Times New Roman" w:cs="Times New Roman"/>
-                <w:sz w:val="24"/>
-                <w:szCs w:val="24"/>
-              </w:rPr>
-              <w:t xml:space="preserve">entities </w:t>
-            </w:r>
-            <w:r>
-              <w:rPr>
-                <w:rFonts w:ascii="Times New Roman" w:hAnsi="Times New Roman" w:cs="Times New Roman"/>
-                <w:sz w:val="24"/>
-                <w:szCs w:val="24"/>
-              </w:rPr>
-              <w:t xml:space="preserve">from the </w:t>
-            </w:r>
-            <w:r>
-              <w:rPr>
-                <w:rFonts w:ascii="Times New Roman" w:hAnsi="Times New Roman" w:cs="Times New Roman"/>
-                <w:sz w:val="24"/>
-                <w:szCs w:val="24"/>
-              </w:rPr>
-              <w:t xml:space="preserve">backend </w:t>
-            </w:r>
-            <w:r>
-              <w:rPr>
-                <w:rFonts w:ascii="Times New Roman" w:hAnsi="Times New Roman" w:cs="Times New Roman"/>
-                <w:sz w:val="24"/>
-                <w:szCs w:val="24"/>
-              </w:rPr>
-              <w:t xml:space="preserve">data source. </w:t>
-            </w:r>
-            <w:r>
-              <w:rPr>
-                <w:rFonts w:ascii="Times New Roman" w:hAnsi="Times New Roman" w:cs="Times New Roman"/>
-                <w:sz w:val="24"/>
-                <w:szCs w:val="24"/>
-              </w:rPr>
-              <w:t>R</w:t>
-            </w:r>
-            <w:r>
-              <w:rPr>
-                <w:rFonts w:ascii="Times New Roman" w:hAnsi="Times New Roman" w:cs="Times New Roman"/>
-                <w:sz w:val="24"/>
-                <w:szCs w:val="24"/>
-              </w:rPr>
-              <w:t>ight now, the API return</w:t>
-            </w:r>
-            <w:r>
-              <w:rPr>
-                <w:rFonts w:ascii="Times New Roman" w:hAnsi="Times New Roman" w:cs="Times New Roman"/>
-                <w:sz w:val="24"/>
-                <w:szCs w:val="24"/>
-              </w:rPr>
-              <w:t>s the</w:t>
-            </w:r>
-            <w:r>
-              <w:rPr>
-                <w:rFonts w:ascii="Times New Roman" w:hAnsi="Times New Roman" w:cs="Times New Roman"/>
-                <w:sz w:val="24"/>
-                <w:szCs w:val="24"/>
-              </w:rPr>
-              <w:t xml:space="preserve"> fake data. Inside the html, </w:t>
-            </w:r>
-            <w:r>
-              <w:rPr>
-                <w:rFonts w:ascii="Times New Roman" w:hAnsi="Times New Roman" w:cs="Times New Roman"/>
-                <w:sz w:val="24"/>
-                <w:szCs w:val="24"/>
-              </w:rPr>
-              <w:t>my code</w:t>
-            </w:r>
-            <w:r>
-              <w:rPr>
-                <w:rFonts w:ascii="Times New Roman" w:hAnsi="Times New Roman" w:cs="Times New Roman"/>
-                <w:sz w:val="24"/>
-                <w:szCs w:val="24"/>
-              </w:rPr>
-              <w:t xml:space="preserve"> loops through all the items </w:t>
-            </w:r>
-            <w:r>
-              <w:rPr>
-                <w:rFonts w:ascii="Times New Roman" w:hAnsi="Times New Roman" w:cs="Times New Roman"/>
-                <w:sz w:val="24"/>
-                <w:szCs w:val="24"/>
-              </w:rPr>
-              <w:t xml:space="preserve">that returned from </w:t>
-            </w:r>
-            <w:r>
-              <w:rPr>
-                <w:rFonts w:ascii="Times New Roman" w:hAnsi="Times New Roman" w:cs="Times New Roman"/>
-                <w:sz w:val="24"/>
-                <w:szCs w:val="24"/>
-              </w:rPr>
-              <w:t xml:space="preserve">the query set. </w:t>
-            </w:r>
-          </w:p>
-        </w:tc>
-      </w:tr>
-      <w:tr>
-        <w:tc>
-          <w:tcPr>
-            <w:tcW w:w="1795" w:type="dxa"/>
-          </w:tcPr>
-          <w:p>
-            <w:pPr>
-              <w:rPr>
-                <w:rFonts w:ascii="Times New Roman" w:hAnsi="Times New Roman" w:cs="Times New Roman"/>
-                <w:sz w:val="24"/>
-                <w:szCs w:val="24"/>
-              </w:rPr>
-            </w:pPr>
-            <w:r>
-              <w:rPr>
-                <w:rFonts w:ascii="Times New Roman" w:hAnsi="Times New Roman" w:cs="Times New Roman"/>
-                <w:sz w:val="24"/>
-                <w:szCs w:val="24"/>
-              </w:rPr>
-              <w:t>Yuan</w:t>
-            </w:r>
-          </w:p>
-        </w:tc>
-        <w:tc>
-          <w:tcPr>
-            <w:tcW w:w="2520" w:type="dxa"/>
-          </w:tcPr>
-          <w:p>
-            <w:pPr>
-              <w:rPr>
-                <w:rFonts w:ascii="Times New Roman" w:hAnsi="Times New Roman" w:cs="Times New Roman"/>
-                <w:sz w:val="24"/>
-                <w:szCs w:val="24"/>
-              </w:rPr>
-            </w:pPr>
-            <w:r>
-              <w:rPr>
-                <w:rFonts w:ascii="Times New Roman" w:hAnsi="Times New Roman" w:cs="Times New Roman"/>
-                <w:sz w:val="24"/>
-                <w:szCs w:val="24"/>
-              </w:rPr>
-              <w:t>Event</w:t>
-            </w:r>
-            <w:r>
-              <w:rPr>
-                <w:rFonts w:ascii="Times New Roman" w:hAnsi="Times New Roman" w:cs="Times New Roman"/>
-                <w:sz w:val="24"/>
-                <w:szCs w:val="24"/>
-              </w:rPr>
-              <w:t xml:space="preserve"> page</w:t>
-            </w:r>
-          </w:p>
-        </w:tc>
-        <w:tc>
-          <w:tcPr>
-            <w:tcW w:w="5035" w:type="dxa"/>
-          </w:tcPr>
-          <w:p>
-            <w:pPr>
-              <w:rPr>
-                <w:rFonts w:ascii="Times New Roman" w:hAnsi="Times New Roman" w:cs="Times New Roman"/>
-                <w:sz w:val="24"/>
-                <w:szCs w:val="24"/>
-              </w:rPr>
-            </w:pPr>
-            <w:r>
-              <w:rPr>
-                <w:rFonts w:ascii="Times New Roman" w:hAnsi="Times New Roman" w:cs="Times New Roman"/>
-                <w:sz w:val="24"/>
-                <w:szCs w:val="24"/>
-              </w:rPr>
-              <w:t xml:space="preserve">It displays all the </w:t>
-            </w:r>
-            <w:r>
-              <w:rPr>
-                <w:rFonts w:ascii="Times New Roman" w:hAnsi="Times New Roman" w:cs="Times New Roman"/>
-                <w:sz w:val="24"/>
-                <w:szCs w:val="24"/>
-              </w:rPr>
-              <w:t>eve</w:t>
-            </w:r>
-            <w:r>
-              <w:rPr>
-                <w:rFonts w:ascii="Times New Roman" w:hAnsi="Times New Roman" w:cs="Times New Roman"/>
-                <w:sz w:val="24"/>
-                <w:szCs w:val="24"/>
-              </w:rPr>
-              <w:t>n</w:t>
-            </w:r>
-            <w:r>
-              <w:rPr>
-                <w:rFonts w:ascii="Times New Roman" w:hAnsi="Times New Roman" w:cs="Times New Roman"/>
-                <w:sz w:val="24"/>
-                <w:szCs w:val="24"/>
-              </w:rPr>
-              <w:t>t</w:t>
-            </w:r>
-            <w:r>
-              <w:rPr>
-                <w:rFonts w:ascii="Times New Roman" w:hAnsi="Times New Roman" w:cs="Times New Roman"/>
-                <w:sz w:val="24"/>
-                <w:szCs w:val="24"/>
-              </w:rPr>
-              <w:t xml:space="preserve"> entities from the backend data source. Right now, the API returns the fake data. Inside the html, my code loops through all the items that returned from the query set.</w:t>
-            </w:r>
-          </w:p>
-        </w:tc>
-      </w:tr>
-      <w:tr>
-        <w:tc>
-          <w:tcPr>
-            <w:tcW w:w="1795" w:type="dxa"/>
-          </w:tcPr>
-          <w:p>
-            <w:pPr>
-              <w:rPr>
-                <w:rFonts w:ascii="Times New Roman" w:hAnsi="Times New Roman" w:cs="Times New Roman"/>
-                <w:sz w:val="24"/>
-                <w:szCs w:val="24"/>
-              </w:rPr>
-            </w:pPr>
-            <w:r>
-              <w:rPr>
-                <w:rFonts w:ascii="Times New Roman" w:hAnsi="Times New Roman" w:cs="Times New Roman"/>
-                <w:sz w:val="24"/>
-                <w:szCs w:val="24"/>
-              </w:rPr>
-              <w:t>Yuan</w:t>
-            </w:r>
-          </w:p>
-        </w:tc>
-        <w:tc>
-          <w:tcPr>
-            <w:tcW w:w="2520" w:type="dxa"/>
-          </w:tcPr>
-          <w:p>
-            <w:pPr>
-              <w:rPr>
-                <w:rFonts w:ascii="Times New Roman" w:hAnsi="Times New Roman" w:cs="Times New Roman"/>
-                <w:sz w:val="24"/>
-                <w:szCs w:val="24"/>
-              </w:rPr>
-            </w:pPr>
-            <w:r>
-              <w:rPr>
-                <w:rFonts w:ascii="Times New Roman" w:hAnsi="Times New Roman" w:cs="Times New Roman"/>
-                <w:sz w:val="24"/>
-                <w:szCs w:val="24"/>
-              </w:rPr>
-              <w:t>Contact Us</w:t>
-            </w:r>
-            <w:r>
-              <w:rPr>
-                <w:rFonts w:ascii="Times New Roman" w:hAnsi="Times New Roman" w:cs="Times New Roman"/>
-                <w:sz w:val="24"/>
-                <w:szCs w:val="24"/>
-              </w:rPr>
-              <w:t xml:space="preserve"> page</w:t>
-            </w:r>
-          </w:p>
-        </w:tc>
-        <w:tc>
-          <w:tcPr>
-            <w:tcW w:w="5035" w:type="dxa"/>
-          </w:tcPr>
-          <w:p>
-            <w:pPr>
-              <w:rPr>
-                <w:rFonts w:ascii="Times New Roman" w:hAnsi="Times New Roman" w:cs="Times New Roman"/>
-                <w:sz w:val="24"/>
-                <w:szCs w:val="24"/>
-              </w:rPr>
-            </w:pPr>
-            <w:r>
-              <w:rPr>
-                <w:rFonts w:ascii="Times New Roman" w:hAnsi="Times New Roman" w:cs="Times New Roman"/>
-                <w:sz w:val="24"/>
-                <w:szCs w:val="24"/>
-              </w:rPr>
-              <w:t xml:space="preserve">It displays a static video, I </w:t>
-            </w:r>
-            <w:r>
-              <w:rPr>
-                <w:rFonts w:ascii="Times New Roman" w:hAnsi="Times New Roman" w:cs="Times New Roman"/>
-                <w:sz w:val="24"/>
-                <w:szCs w:val="24"/>
-              </w:rPr>
-              <w:t>had</w:t>
-            </w:r>
-            <w:r>
-              <w:rPr>
-                <w:rFonts w:ascii="Times New Roman" w:hAnsi="Times New Roman" w:cs="Times New Roman"/>
-                <w:sz w:val="24"/>
-                <w:szCs w:val="24"/>
-              </w:rPr>
-              <w:t xml:space="preserve"> to configure static files in settings.py for the video to </w:t>
-            </w:r>
-            <w:r>
-              <w:rPr>
-                <w:rFonts w:ascii="Times New Roman" w:hAnsi="Times New Roman" w:cs="Times New Roman"/>
-                <w:sz w:val="24"/>
-                <w:szCs w:val="24"/>
-              </w:rPr>
-              <w:t>display. Then</w:t>
-            </w:r>
-            <w:r>
-              <w:rPr>
-                <w:rFonts w:ascii="Times New Roman" w:hAnsi="Times New Roman" w:cs="Times New Roman"/>
-                <w:sz w:val="24"/>
-                <w:szCs w:val="24"/>
-              </w:rPr>
-              <w:t xml:space="preserve"> </w:t>
-            </w:r>
-            <w:r>
-              <w:rPr>
-                <w:rFonts w:ascii="Times New Roman" w:hAnsi="Times New Roman" w:cs="Times New Roman"/>
-                <w:sz w:val="24"/>
-                <w:szCs w:val="24"/>
-              </w:rPr>
-              <w:t xml:space="preserve">I </w:t>
-            </w:r>
-            <w:r>
-              <w:rPr>
-                <w:rFonts w:ascii="Times New Roman" w:hAnsi="Times New Roman" w:cs="Times New Roman"/>
-                <w:sz w:val="24"/>
-                <w:szCs w:val="24"/>
-              </w:rPr>
-              <w:t>had</w:t>
-            </w:r>
-            <w:r>
-              <w:rPr>
-                <w:rFonts w:ascii="Times New Roman" w:hAnsi="Times New Roman" w:cs="Times New Roman"/>
-                <w:sz w:val="24"/>
-                <w:szCs w:val="24"/>
-              </w:rPr>
-              <w:t xml:space="preserve"> to use &lt;% load </w:t>
-            </w:r>
-            <w:proofErr w:type="spellStart"/>
-            <w:r>
-              <w:rPr>
-                <w:rFonts w:ascii="Times New Roman" w:hAnsi="Times New Roman" w:cs="Times New Roman"/>
-                <w:sz w:val="24"/>
-                <w:szCs w:val="24"/>
-              </w:rPr>
-              <w:t>staticfiles</w:t>
-            </w:r>
-            <w:proofErr w:type="spellEnd"/>
-            <w:r>
-              <w:rPr>
-                <w:rFonts w:ascii="Times New Roman" w:hAnsi="Times New Roman" w:cs="Times New Roman"/>
-                <w:sz w:val="24"/>
-                <w:szCs w:val="24"/>
-              </w:rPr>
-              <w:t>%&gt;</w:t>
-            </w:r>
-            <w:r>
-              <w:rPr>
-                <w:rFonts w:ascii="Times New Roman" w:hAnsi="Times New Roman" w:cs="Times New Roman"/>
-                <w:sz w:val="24"/>
-                <w:szCs w:val="24"/>
-              </w:rPr>
-              <w:t xml:space="preserve"> in my html page to load static file.</w:t>
-            </w:r>
-          </w:p>
-        </w:tc>
-      </w:tr>
-      <w:tr>
-        <w:tc>
-          <w:tcPr>
-            <w:tcW w:w="1795" w:type="dxa"/>
-          </w:tcPr>
-          <w:p>
-            <w:pPr>
-              <w:rPr>
-                <w:rFonts w:ascii="Times New Roman" w:hAnsi="Times New Roman" w:cs="Times New Roman"/>
-                <w:sz w:val="24"/>
-                <w:szCs w:val="24"/>
-              </w:rPr>
-            </w:pPr>
-            <w:r>
-              <w:rPr>
-                <w:rFonts w:ascii="Times New Roman" w:hAnsi="Times New Roman" w:cs="Times New Roman"/>
-                <w:sz w:val="24"/>
-                <w:szCs w:val="24"/>
-              </w:rPr>
-              <w:t>Yuan</w:t>
-            </w:r>
-          </w:p>
-        </w:tc>
-        <w:tc>
-          <w:tcPr>
-            <w:tcW w:w="2520" w:type="dxa"/>
-          </w:tcPr>
-          <w:p>
-            <w:pPr>
-              <w:rPr>
-                <w:rFonts w:ascii="Times New Roman" w:hAnsi="Times New Roman" w:cs="Times New Roman"/>
-                <w:sz w:val="24"/>
-                <w:szCs w:val="24"/>
-              </w:rPr>
-            </w:pPr>
-            <w:r>
-              <w:rPr>
-                <w:rFonts w:ascii="Times New Roman" w:hAnsi="Times New Roman" w:cs="Times New Roman"/>
-                <w:sz w:val="24"/>
-                <w:szCs w:val="24"/>
-              </w:rPr>
-              <w:t>View.py</w:t>
-            </w:r>
-          </w:p>
-        </w:tc>
-        <w:tc>
-          <w:tcPr>
-            <w:tcW w:w="5035" w:type="dxa"/>
-          </w:tcPr>
-          <w:p>
-            <w:pPr>
-              <w:rPr>
-                <w:rFonts w:ascii="Times New Roman" w:hAnsi="Times New Roman" w:cs="Times New Roman"/>
-                <w:sz w:val="24"/>
-                <w:szCs w:val="24"/>
-              </w:rPr>
-            </w:pPr>
-            <w:r>
-              <w:rPr>
-                <w:rFonts w:ascii="Times New Roman" w:hAnsi="Times New Roman" w:cs="Times New Roman"/>
-                <w:sz w:val="24"/>
-                <w:szCs w:val="24"/>
-              </w:rPr>
-              <w:t xml:space="preserve">It has all the view method which is </w:t>
-            </w:r>
-            <w:r>
-              <w:rPr>
-                <w:rFonts w:ascii="Times New Roman" w:hAnsi="Times New Roman" w:cs="Times New Roman"/>
-                <w:sz w:val="24"/>
-                <w:szCs w:val="24"/>
-              </w:rPr>
-              <w:t>responding</w:t>
-            </w:r>
-            <w:r>
-              <w:rPr>
-                <w:rFonts w:ascii="Times New Roman" w:hAnsi="Times New Roman" w:cs="Times New Roman"/>
-                <w:sz w:val="24"/>
-                <w:szCs w:val="24"/>
-              </w:rPr>
-              <w:t xml:space="preserve"> </w:t>
-            </w:r>
-            <w:r>
-              <w:rPr>
-                <w:rFonts w:ascii="Times New Roman" w:hAnsi="Times New Roman" w:cs="Times New Roman"/>
-                <w:sz w:val="24"/>
-                <w:szCs w:val="24"/>
-              </w:rPr>
-              <w:t xml:space="preserve">to </w:t>
-            </w:r>
-            <w:r>
-              <w:rPr>
-                <w:rFonts w:ascii="Times New Roman" w:hAnsi="Times New Roman" w:cs="Times New Roman"/>
-                <w:sz w:val="24"/>
-                <w:szCs w:val="24"/>
-              </w:rPr>
-              <w:t>each request</w:t>
-            </w:r>
-            <w:r>
-              <w:rPr>
-                <w:rFonts w:ascii="Times New Roman" w:hAnsi="Times New Roman" w:cs="Times New Roman"/>
-                <w:sz w:val="24"/>
-                <w:szCs w:val="24"/>
-              </w:rPr>
-              <w:t xml:space="preserve">, connecting template and </w:t>
-            </w:r>
-            <w:r>
-              <w:rPr>
-                <w:rFonts w:ascii="Times New Roman" w:hAnsi="Times New Roman" w:cs="Times New Roman"/>
-                <w:sz w:val="24"/>
-                <w:szCs w:val="24"/>
-              </w:rPr>
-              <w:t>fill out the template</w:t>
-            </w:r>
-            <w:r>
-              <w:rPr>
-                <w:rFonts w:ascii="Times New Roman" w:hAnsi="Times New Roman" w:cs="Times New Roman"/>
-                <w:sz w:val="24"/>
-                <w:szCs w:val="24"/>
-              </w:rPr>
-              <w:t xml:space="preserve"> and return </w:t>
-            </w:r>
-          </w:p>
-        </w:tc>
-      </w:tr>
-      <w:tr>
-        <w:tc>
-          <w:tcPr>
-            <w:tcW w:w="1795" w:type="dxa"/>
-          </w:tcPr>
-          <w:p>
-            <w:pPr>
-              <w:rPr>
-                <w:rFonts w:ascii="Times New Roman" w:hAnsi="Times New Roman" w:cs="Times New Roman"/>
-                <w:sz w:val="24"/>
-                <w:szCs w:val="24"/>
-              </w:rPr>
-            </w:pPr>
-          </w:p>
-        </w:tc>
-        <w:tc>
-          <w:tcPr>
-            <w:tcW w:w="2520" w:type="dxa"/>
-          </w:tcPr>
-          <w:p>
-            <w:pPr>
-              <w:rPr>
-                <w:rFonts w:ascii="Times New Roman" w:hAnsi="Times New Roman" w:cs="Times New Roman"/>
-                <w:sz w:val="24"/>
-                <w:szCs w:val="24"/>
-              </w:rPr>
-            </w:pPr>
-          </w:p>
-        </w:tc>
-        <w:tc>
-          <w:tcPr>
-            <w:tcW w:w="5035" w:type="dxa"/>
-          </w:tcPr>
           <w:p>
             <w:pPr>
               <w:rPr>
@@ -1264,6 +370,974 @@
                 <w:szCs w:val="24"/>
               </w:rPr>
             </w:pPr>
+            <w:r>
+              <w:rPr>
+                <w:rFonts w:ascii="Times New Roman" w:hAnsi="Times New Roman" w:cs="Times New Roman"/>
+                <w:sz w:val="24"/>
+                <w:szCs w:val="24"/>
+              </w:rPr>
+              <w:t>Yuan</w:t>
+            </w:r>
+          </w:p>
+        </w:tc>
+        <w:tc>
+          <w:tcPr>
+            <w:tcW w:w="2520" w:type="dxa"/>
+          </w:tcPr>
+          <w:p>
+            <w:pPr>
+              <w:rPr>
+                <w:rFonts w:ascii="Times New Roman" w:hAnsi="Times New Roman" w:cs="Times New Roman"/>
+                <w:sz w:val="24"/>
+                <w:szCs w:val="24"/>
+              </w:rPr>
+            </w:pPr>
+            <w:r>
+              <w:rPr>
+                <w:rFonts w:ascii="Times New Roman" w:hAnsi="Times New Roman" w:cs="Times New Roman"/>
+                <w:sz w:val="24"/>
+                <w:szCs w:val="24"/>
+              </w:rPr>
+              <w:t>Lo</w:t>
+            </w:r>
+            <w:r>
+              <w:rPr>
+                <w:rFonts w:ascii="Times New Roman" w:hAnsi="Times New Roman" w:cs="Times New Roman"/>
+                <w:sz w:val="24"/>
+                <w:szCs w:val="24"/>
+              </w:rPr>
+              <w:t xml:space="preserve">gin </w:t>
+            </w:r>
+            <w:r>
+              <w:rPr>
+                <w:rFonts w:ascii="Times New Roman" w:hAnsi="Times New Roman" w:cs="Times New Roman"/>
+                <w:sz w:val="24"/>
+                <w:szCs w:val="24"/>
+              </w:rPr>
+              <w:t>template</w:t>
+            </w:r>
+          </w:p>
+        </w:tc>
+        <w:tc>
+          <w:tcPr>
+            <w:tcW w:w="5035" w:type="dxa"/>
+          </w:tcPr>
+          <w:p>
+            <w:pPr>
+              <w:rPr>
+                <w:rFonts w:ascii="Times New Roman" w:hAnsi="Times New Roman" w:cs="Times New Roman"/>
+                <w:sz w:val="24"/>
+                <w:szCs w:val="24"/>
+              </w:rPr>
+            </w:pPr>
+            <w:r>
+              <w:rPr>
+                <w:rFonts w:ascii="Times New Roman" w:hAnsi="Times New Roman" w:cs="Times New Roman"/>
+                <w:sz w:val="24"/>
+                <w:szCs w:val="24"/>
+              </w:rPr>
+              <w:t xml:space="preserve">It extends </w:t>
+            </w:r>
+            <w:r>
+              <w:rPr>
+                <w:rFonts w:ascii="Times New Roman" w:hAnsi="Times New Roman" w:cs="Times New Roman"/>
+                <w:sz w:val="24"/>
+                <w:szCs w:val="24"/>
+              </w:rPr>
+              <w:t xml:space="preserve">the </w:t>
+            </w:r>
+            <w:r>
+              <w:rPr>
+                <w:rFonts w:ascii="Times New Roman" w:hAnsi="Times New Roman" w:cs="Times New Roman"/>
+                <w:sz w:val="24"/>
+                <w:szCs w:val="24"/>
+              </w:rPr>
+              <w:t>home page.</w:t>
+            </w:r>
+            <w:r>
+              <w:rPr>
+                <w:rFonts w:ascii="Times New Roman" w:hAnsi="Times New Roman" w:cs="Times New Roman"/>
+                <w:sz w:val="24"/>
+                <w:szCs w:val="24"/>
+              </w:rPr>
+              <w:t xml:space="preserve"> Right now you can put any password and email address to pass the validation. After you click Login button you will be redirected to home page</w:t>
+            </w:r>
+            <w:r>
+              <w:rPr>
+                <w:rFonts w:ascii="Times New Roman" w:hAnsi="Times New Roman" w:cs="Times New Roman"/>
+                <w:sz w:val="24"/>
+                <w:szCs w:val="24"/>
+              </w:rPr>
+              <w:t>.</w:t>
+            </w:r>
+          </w:p>
+          <w:p>
+            <w:pPr>
+              <w:rPr>
+                <w:rFonts w:ascii="Times New Roman" w:hAnsi="Times New Roman" w:cs="Times New Roman"/>
+                <w:sz w:val="24"/>
+                <w:szCs w:val="24"/>
+              </w:rPr>
+            </w:pPr>
+          </w:p>
+          <w:p>
+            <w:pPr>
+              <w:rPr>
+                <w:rFonts w:ascii="Times New Roman" w:hAnsi="Times New Roman" w:cs="Times New Roman"/>
+                <w:sz w:val="24"/>
+                <w:szCs w:val="24"/>
+              </w:rPr>
+            </w:pPr>
+            <w:r>
+              <w:rPr>
+                <w:rFonts w:ascii="Times New Roman" w:hAnsi="Times New Roman" w:cs="Times New Roman"/>
+                <w:sz w:val="24"/>
+                <w:szCs w:val="24"/>
+              </w:rPr>
+              <w:t xml:space="preserve">URL: </w:t>
+            </w:r>
+            <w:hyperlink r:id="rId6" w:history="1">
+              <w:r>
+                <w:rPr>
+                  <w:rStyle w:val="Hyperlink"/>
+                  <w:rFonts w:ascii="Times New Roman" w:hAnsi="Times New Roman" w:cs="Times New Roman"/>
+                  <w:sz w:val="24"/>
+                  <w:szCs w:val="24"/>
+                </w:rPr>
+                <w:t>http://127.0.0.1:8000/login/</w:t>
+              </w:r>
+            </w:hyperlink>
+          </w:p>
+          <w:p>
+            <w:pPr>
+              <w:rPr>
+                <w:rFonts w:ascii="Times New Roman" w:hAnsi="Times New Roman" w:cs="Times New Roman"/>
+                <w:sz w:val="24"/>
+                <w:szCs w:val="24"/>
+              </w:rPr>
+            </w:pPr>
+          </w:p>
+        </w:tc>
+      </w:tr>
+      <w:tr>
+        <w:tc>
+          <w:tcPr>
+            <w:tcW w:w="1795" w:type="dxa"/>
+          </w:tcPr>
+          <w:p>
+            <w:pPr>
+              <w:rPr>
+                <w:rFonts w:ascii="Times New Roman" w:hAnsi="Times New Roman" w:cs="Times New Roman"/>
+                <w:sz w:val="24"/>
+                <w:szCs w:val="24"/>
+              </w:rPr>
+            </w:pPr>
+            <w:r>
+              <w:rPr>
+                <w:rFonts w:ascii="Times New Roman" w:hAnsi="Times New Roman" w:cs="Times New Roman"/>
+                <w:sz w:val="24"/>
+                <w:szCs w:val="24"/>
+              </w:rPr>
+              <w:t>Yuan</w:t>
+            </w:r>
+          </w:p>
+        </w:tc>
+        <w:tc>
+          <w:tcPr>
+            <w:tcW w:w="2520" w:type="dxa"/>
+          </w:tcPr>
+          <w:p>
+            <w:pPr>
+              <w:rPr>
+                <w:rFonts w:ascii="Times New Roman" w:hAnsi="Times New Roman" w:cs="Times New Roman"/>
+                <w:sz w:val="24"/>
+                <w:szCs w:val="24"/>
+              </w:rPr>
+            </w:pPr>
+            <w:r>
+              <w:rPr>
+                <w:rFonts w:ascii="Times New Roman" w:hAnsi="Times New Roman" w:cs="Times New Roman"/>
+                <w:sz w:val="24"/>
+                <w:szCs w:val="24"/>
+              </w:rPr>
+              <w:t>Officers</w:t>
+            </w:r>
+            <w:r>
+              <w:rPr>
+                <w:rFonts w:ascii="Times New Roman" w:hAnsi="Times New Roman" w:cs="Times New Roman"/>
+                <w:sz w:val="24"/>
+                <w:szCs w:val="24"/>
+              </w:rPr>
+              <w:t xml:space="preserve"> </w:t>
+            </w:r>
+            <w:r>
+              <w:rPr>
+                <w:rFonts w:ascii="Times New Roman" w:hAnsi="Times New Roman" w:cs="Times New Roman"/>
+                <w:sz w:val="24"/>
+                <w:szCs w:val="24"/>
+              </w:rPr>
+              <w:t>template</w:t>
+            </w:r>
+          </w:p>
+        </w:tc>
+        <w:tc>
+          <w:tcPr>
+            <w:tcW w:w="5035" w:type="dxa"/>
+          </w:tcPr>
+          <w:p>
+            <w:pPr>
+              <w:rPr>
+                <w:rFonts w:ascii="Times New Roman" w:hAnsi="Times New Roman" w:cs="Times New Roman"/>
+                <w:sz w:val="24"/>
+                <w:szCs w:val="24"/>
+              </w:rPr>
+            </w:pPr>
+            <w:r>
+              <w:rPr>
+                <w:rFonts w:ascii="Times New Roman" w:hAnsi="Times New Roman" w:cs="Times New Roman"/>
+                <w:sz w:val="24"/>
+                <w:szCs w:val="24"/>
+              </w:rPr>
+              <w:t>It displays all the officers</w:t>
+            </w:r>
+            <w:r>
+              <w:rPr>
+                <w:rFonts w:ascii="Times New Roman" w:hAnsi="Times New Roman" w:cs="Times New Roman"/>
+                <w:sz w:val="24"/>
+                <w:szCs w:val="24"/>
+              </w:rPr>
+              <w:t>’</w:t>
+            </w:r>
+            <w:r>
+              <w:rPr>
+                <w:rFonts w:ascii="Times New Roman" w:hAnsi="Times New Roman" w:cs="Times New Roman"/>
+                <w:sz w:val="24"/>
+                <w:szCs w:val="24"/>
+              </w:rPr>
+              <w:t xml:space="preserve"> </w:t>
+            </w:r>
+            <w:r>
+              <w:rPr>
+                <w:rFonts w:ascii="Times New Roman" w:hAnsi="Times New Roman" w:cs="Times New Roman"/>
+                <w:sz w:val="24"/>
+                <w:szCs w:val="24"/>
+              </w:rPr>
+              <w:t xml:space="preserve">entities </w:t>
+            </w:r>
+            <w:r>
+              <w:rPr>
+                <w:rFonts w:ascii="Times New Roman" w:hAnsi="Times New Roman" w:cs="Times New Roman"/>
+                <w:sz w:val="24"/>
+                <w:szCs w:val="24"/>
+              </w:rPr>
+              <w:t xml:space="preserve">from the </w:t>
+            </w:r>
+            <w:r>
+              <w:rPr>
+                <w:rFonts w:ascii="Times New Roman" w:hAnsi="Times New Roman" w:cs="Times New Roman"/>
+                <w:sz w:val="24"/>
+                <w:szCs w:val="24"/>
+              </w:rPr>
+              <w:t xml:space="preserve">backend </w:t>
+            </w:r>
+            <w:r>
+              <w:rPr>
+                <w:rFonts w:ascii="Times New Roman" w:hAnsi="Times New Roman" w:cs="Times New Roman"/>
+                <w:sz w:val="24"/>
+                <w:szCs w:val="24"/>
+              </w:rPr>
+              <w:t xml:space="preserve">data source. </w:t>
+            </w:r>
+            <w:r>
+              <w:rPr>
+                <w:rFonts w:ascii="Times New Roman" w:hAnsi="Times New Roman" w:cs="Times New Roman"/>
+                <w:sz w:val="24"/>
+                <w:szCs w:val="24"/>
+              </w:rPr>
+              <w:t>R</w:t>
+            </w:r>
+            <w:r>
+              <w:rPr>
+                <w:rFonts w:ascii="Times New Roman" w:hAnsi="Times New Roman" w:cs="Times New Roman"/>
+                <w:sz w:val="24"/>
+                <w:szCs w:val="24"/>
+              </w:rPr>
+              <w:t>ight now, the API return</w:t>
+            </w:r>
+            <w:r>
+              <w:rPr>
+                <w:rFonts w:ascii="Times New Roman" w:hAnsi="Times New Roman" w:cs="Times New Roman"/>
+                <w:sz w:val="24"/>
+                <w:szCs w:val="24"/>
+              </w:rPr>
+              <w:t>s the</w:t>
+            </w:r>
+            <w:r>
+              <w:rPr>
+                <w:rFonts w:ascii="Times New Roman" w:hAnsi="Times New Roman" w:cs="Times New Roman"/>
+                <w:sz w:val="24"/>
+                <w:szCs w:val="24"/>
+              </w:rPr>
+              <w:t xml:space="preserve"> fake data. Inside the html, </w:t>
+            </w:r>
+            <w:r>
+              <w:rPr>
+                <w:rFonts w:ascii="Times New Roman" w:hAnsi="Times New Roman" w:cs="Times New Roman"/>
+                <w:sz w:val="24"/>
+                <w:szCs w:val="24"/>
+              </w:rPr>
+              <w:t>my code</w:t>
+            </w:r>
+            <w:r>
+              <w:rPr>
+                <w:rFonts w:ascii="Times New Roman" w:hAnsi="Times New Roman" w:cs="Times New Roman"/>
+                <w:sz w:val="24"/>
+                <w:szCs w:val="24"/>
+              </w:rPr>
+              <w:t xml:space="preserve"> loops through all the items </w:t>
+            </w:r>
+            <w:r>
+              <w:rPr>
+                <w:rFonts w:ascii="Times New Roman" w:hAnsi="Times New Roman" w:cs="Times New Roman"/>
+                <w:sz w:val="24"/>
+                <w:szCs w:val="24"/>
+              </w:rPr>
+              <w:t xml:space="preserve">that returned from </w:t>
+            </w:r>
+            <w:r>
+              <w:rPr>
+                <w:rFonts w:ascii="Times New Roman" w:hAnsi="Times New Roman" w:cs="Times New Roman"/>
+                <w:sz w:val="24"/>
+                <w:szCs w:val="24"/>
+              </w:rPr>
+              <w:t xml:space="preserve">the query set. </w:t>
+            </w:r>
+            <w:r>
+              <w:rPr>
+                <w:rFonts w:ascii="Times New Roman" w:hAnsi="Times New Roman" w:cs="Times New Roman"/>
+                <w:sz w:val="24"/>
+                <w:szCs w:val="24"/>
+              </w:rPr>
+              <w:t xml:space="preserve">URL: </w:t>
+            </w:r>
+            <w:hyperlink r:id="rId7" w:history="1">
+              <w:r>
+                <w:rPr>
+                  <w:rStyle w:val="Hyperlink"/>
+                  <w:rFonts w:ascii="Times New Roman" w:hAnsi="Times New Roman" w:cs="Times New Roman"/>
+                  <w:sz w:val="24"/>
+                  <w:szCs w:val="24"/>
+                </w:rPr>
+                <w:t>http://127.0.0.1:8000/officers/</w:t>
+              </w:r>
+            </w:hyperlink>
+          </w:p>
+          <w:p>
+            <w:pPr>
+              <w:rPr>
+                <w:rFonts w:ascii="Times New Roman" w:hAnsi="Times New Roman" w:cs="Times New Roman"/>
+                <w:sz w:val="24"/>
+                <w:szCs w:val="24"/>
+              </w:rPr>
+            </w:pPr>
+          </w:p>
+        </w:tc>
+      </w:tr>
+      <w:tr>
+        <w:tc>
+          <w:tcPr>
+            <w:tcW w:w="1795" w:type="dxa"/>
+          </w:tcPr>
+          <w:p>
+            <w:pPr>
+              <w:rPr>
+                <w:rFonts w:ascii="Times New Roman" w:hAnsi="Times New Roman" w:cs="Times New Roman"/>
+                <w:sz w:val="24"/>
+                <w:szCs w:val="24"/>
+              </w:rPr>
+            </w:pPr>
+            <w:r>
+              <w:rPr>
+                <w:rFonts w:ascii="Times New Roman" w:hAnsi="Times New Roman" w:cs="Times New Roman"/>
+                <w:sz w:val="24"/>
+                <w:szCs w:val="24"/>
+              </w:rPr>
+              <w:t>Yuan</w:t>
+            </w:r>
+          </w:p>
+        </w:tc>
+        <w:tc>
+          <w:tcPr>
+            <w:tcW w:w="2520" w:type="dxa"/>
+          </w:tcPr>
+          <w:p>
+            <w:pPr>
+              <w:rPr>
+                <w:rFonts w:ascii="Times New Roman" w:hAnsi="Times New Roman" w:cs="Times New Roman"/>
+                <w:sz w:val="24"/>
+                <w:szCs w:val="24"/>
+              </w:rPr>
+            </w:pPr>
+            <w:r>
+              <w:rPr>
+                <w:rFonts w:ascii="Times New Roman" w:hAnsi="Times New Roman" w:cs="Times New Roman"/>
+                <w:sz w:val="24"/>
+                <w:szCs w:val="24"/>
+              </w:rPr>
+              <w:t>Event</w:t>
+            </w:r>
+            <w:r>
+              <w:rPr>
+                <w:rFonts w:ascii="Times New Roman" w:hAnsi="Times New Roman" w:cs="Times New Roman"/>
+                <w:sz w:val="24"/>
+                <w:szCs w:val="24"/>
+              </w:rPr>
+              <w:t xml:space="preserve"> </w:t>
+            </w:r>
+            <w:r>
+              <w:rPr>
+                <w:rFonts w:ascii="Times New Roman" w:hAnsi="Times New Roman" w:cs="Times New Roman"/>
+                <w:sz w:val="24"/>
+                <w:szCs w:val="24"/>
+              </w:rPr>
+              <w:t>template</w:t>
+            </w:r>
+          </w:p>
+        </w:tc>
+        <w:tc>
+          <w:tcPr>
+            <w:tcW w:w="5035" w:type="dxa"/>
+          </w:tcPr>
+          <w:p>
+            <w:pPr>
+              <w:rPr>
+                <w:rFonts w:ascii="Times New Roman" w:hAnsi="Times New Roman" w:cs="Times New Roman"/>
+                <w:sz w:val="24"/>
+                <w:szCs w:val="24"/>
+              </w:rPr>
+            </w:pPr>
+            <w:r>
+              <w:rPr>
+                <w:rFonts w:ascii="Times New Roman" w:hAnsi="Times New Roman" w:cs="Times New Roman"/>
+                <w:sz w:val="24"/>
+                <w:szCs w:val="24"/>
+              </w:rPr>
+              <w:t>It displays all the eve</w:t>
+            </w:r>
+            <w:r>
+              <w:rPr>
+                <w:rFonts w:ascii="Times New Roman" w:hAnsi="Times New Roman" w:cs="Times New Roman"/>
+                <w:sz w:val="24"/>
+                <w:szCs w:val="24"/>
+              </w:rPr>
+              <w:t>n</w:t>
+            </w:r>
+            <w:r>
+              <w:rPr>
+                <w:rFonts w:ascii="Times New Roman" w:hAnsi="Times New Roman" w:cs="Times New Roman"/>
+                <w:sz w:val="24"/>
+                <w:szCs w:val="24"/>
+              </w:rPr>
+              <w:t>t entities from the backend data source. Right now, the API returns the fake data. Inside the html, my code loops through all the items that returned from the query set.</w:t>
+            </w:r>
+          </w:p>
+          <w:p>
+            <w:pPr>
+              <w:rPr>
+                <w:rFonts w:ascii="Times New Roman" w:hAnsi="Times New Roman" w:cs="Times New Roman"/>
+                <w:sz w:val="24"/>
+                <w:szCs w:val="24"/>
+              </w:rPr>
+            </w:pPr>
+            <w:r>
+              <w:rPr>
+                <w:rFonts w:ascii="Times New Roman" w:hAnsi="Times New Roman" w:cs="Times New Roman"/>
+                <w:sz w:val="24"/>
+                <w:szCs w:val="24"/>
+              </w:rPr>
+              <w:t>URL:</w:t>
+            </w:r>
+            <w:r>
+              <w:t xml:space="preserve"> </w:t>
+            </w:r>
+            <w:hyperlink r:id="rId8" w:history="1">
+              <w:r>
+                <w:rPr>
+                  <w:rStyle w:val="Hyperlink"/>
+                  <w:rFonts w:ascii="Times New Roman" w:hAnsi="Times New Roman" w:cs="Times New Roman"/>
+                  <w:sz w:val="24"/>
+                  <w:szCs w:val="24"/>
+                </w:rPr>
+                <w:t>http://127.0.0.1:8000/event/</w:t>
+              </w:r>
+            </w:hyperlink>
+          </w:p>
+          <w:p>
+            <w:pPr>
+              <w:rPr>
+                <w:rFonts w:ascii="Times New Roman" w:hAnsi="Times New Roman" w:cs="Times New Roman"/>
+                <w:sz w:val="24"/>
+                <w:szCs w:val="24"/>
+              </w:rPr>
+            </w:pPr>
+          </w:p>
+        </w:tc>
+      </w:tr>
+      <w:tr>
+        <w:tc>
+          <w:tcPr>
+            <w:tcW w:w="1795" w:type="dxa"/>
+          </w:tcPr>
+          <w:p>
+            <w:pPr>
+              <w:rPr>
+                <w:rFonts w:ascii="Times New Roman" w:hAnsi="Times New Roman" w:cs="Times New Roman"/>
+                <w:sz w:val="24"/>
+                <w:szCs w:val="24"/>
+              </w:rPr>
+            </w:pPr>
+            <w:r>
+              <w:rPr>
+                <w:rFonts w:ascii="Times New Roman" w:hAnsi="Times New Roman" w:cs="Times New Roman"/>
+                <w:sz w:val="24"/>
+                <w:szCs w:val="24"/>
+              </w:rPr>
+              <w:t>Yuan</w:t>
+            </w:r>
+          </w:p>
+        </w:tc>
+        <w:tc>
+          <w:tcPr>
+            <w:tcW w:w="2520" w:type="dxa"/>
+          </w:tcPr>
+          <w:p>
+            <w:pPr>
+              <w:rPr>
+                <w:rFonts w:ascii="Times New Roman" w:hAnsi="Times New Roman" w:cs="Times New Roman"/>
+                <w:sz w:val="24"/>
+                <w:szCs w:val="24"/>
+              </w:rPr>
+            </w:pPr>
+            <w:r>
+              <w:rPr>
+                <w:rFonts w:ascii="Times New Roman" w:hAnsi="Times New Roman" w:cs="Times New Roman"/>
+                <w:sz w:val="24"/>
+                <w:szCs w:val="24"/>
+              </w:rPr>
+              <w:t xml:space="preserve">Create new event </w:t>
+            </w:r>
+            <w:r>
+              <w:rPr>
+                <w:rFonts w:ascii="Times New Roman" w:hAnsi="Times New Roman" w:cs="Times New Roman"/>
+                <w:sz w:val="24"/>
+                <w:szCs w:val="24"/>
+              </w:rPr>
+              <w:t>template</w:t>
+            </w:r>
+          </w:p>
+        </w:tc>
+        <w:tc>
+          <w:tcPr>
+            <w:tcW w:w="5035" w:type="dxa"/>
+          </w:tcPr>
+          <w:p>
+            <w:pPr>
+              <w:rPr>
+                <w:rFonts w:ascii="Times New Roman" w:hAnsi="Times New Roman" w:cs="Times New Roman"/>
+                <w:sz w:val="24"/>
+                <w:szCs w:val="24"/>
+              </w:rPr>
+            </w:pPr>
+            <w:r>
+              <w:rPr>
+                <w:rFonts w:ascii="Times New Roman" w:hAnsi="Times New Roman" w:cs="Times New Roman"/>
+                <w:sz w:val="24"/>
+                <w:szCs w:val="24"/>
+              </w:rPr>
+              <w:t xml:space="preserve">It </w:t>
+            </w:r>
+            <w:r>
+              <w:rPr>
+                <w:rFonts w:ascii="Times New Roman" w:hAnsi="Times New Roman" w:cs="Times New Roman"/>
+                <w:sz w:val="24"/>
+                <w:szCs w:val="24"/>
+              </w:rPr>
+              <w:t>allows user to create a new event. It has html5 validation.</w:t>
+            </w:r>
+          </w:p>
+          <w:p>
+            <w:pPr>
+              <w:rPr>
+                <w:rFonts w:ascii="Times New Roman" w:hAnsi="Times New Roman" w:cs="Times New Roman"/>
+                <w:sz w:val="24"/>
+                <w:szCs w:val="24"/>
+              </w:rPr>
+            </w:pPr>
+            <w:r>
+              <w:rPr>
+                <w:rFonts w:ascii="Times New Roman" w:hAnsi="Times New Roman" w:cs="Times New Roman"/>
+                <w:sz w:val="24"/>
+                <w:szCs w:val="24"/>
+              </w:rPr>
+              <w:t>URL:</w:t>
+            </w:r>
+            <w:r>
+              <w:t xml:space="preserve"> </w:t>
+            </w:r>
+            <w:hyperlink r:id="rId9" w:history="1">
+              <w:r>
+                <w:rPr>
+                  <w:rStyle w:val="Hyperlink"/>
+                  <w:rFonts w:ascii="Times New Roman" w:hAnsi="Times New Roman" w:cs="Times New Roman"/>
+                  <w:sz w:val="24"/>
+                  <w:szCs w:val="24"/>
+                </w:rPr>
+                <w:t>http://127.0.0.1:8000/createnewevent/</w:t>
+              </w:r>
+            </w:hyperlink>
+          </w:p>
+          <w:p>
+            <w:pPr>
+              <w:rPr>
+                <w:rFonts w:ascii="Times New Roman" w:hAnsi="Times New Roman" w:cs="Times New Roman"/>
+                <w:sz w:val="24"/>
+                <w:szCs w:val="24"/>
+              </w:rPr>
+            </w:pPr>
+          </w:p>
+        </w:tc>
+      </w:tr>
+      <w:tr>
+        <w:tc>
+          <w:tcPr>
+            <w:tcW w:w="1795" w:type="dxa"/>
+          </w:tcPr>
+          <w:p>
+            <w:pPr>
+              <w:rPr>
+                <w:rFonts w:ascii="Times New Roman" w:hAnsi="Times New Roman" w:cs="Times New Roman"/>
+                <w:sz w:val="24"/>
+                <w:szCs w:val="24"/>
+              </w:rPr>
+            </w:pPr>
+            <w:r>
+              <w:rPr>
+                <w:rFonts w:ascii="Times New Roman" w:hAnsi="Times New Roman" w:cs="Times New Roman"/>
+                <w:sz w:val="24"/>
+                <w:szCs w:val="24"/>
+              </w:rPr>
+              <w:t>Yuan</w:t>
+            </w:r>
+          </w:p>
+        </w:tc>
+        <w:tc>
+          <w:tcPr>
+            <w:tcW w:w="2520" w:type="dxa"/>
+          </w:tcPr>
+          <w:p>
+            <w:pPr>
+              <w:rPr>
+                <w:rFonts w:ascii="Times New Roman" w:hAnsi="Times New Roman" w:cs="Times New Roman"/>
+                <w:sz w:val="24"/>
+                <w:szCs w:val="24"/>
+              </w:rPr>
+            </w:pPr>
+            <w:r>
+              <w:rPr>
+                <w:rFonts w:ascii="Times New Roman" w:hAnsi="Times New Roman" w:cs="Times New Roman"/>
+                <w:sz w:val="24"/>
+                <w:szCs w:val="24"/>
+              </w:rPr>
+              <w:t>Contact Us</w:t>
+            </w:r>
+            <w:r>
+              <w:rPr>
+                <w:rFonts w:ascii="Times New Roman" w:hAnsi="Times New Roman" w:cs="Times New Roman"/>
+                <w:sz w:val="24"/>
+                <w:szCs w:val="24"/>
+              </w:rPr>
+              <w:t xml:space="preserve"> </w:t>
+            </w:r>
+            <w:r>
+              <w:rPr>
+                <w:rFonts w:ascii="Times New Roman" w:hAnsi="Times New Roman" w:cs="Times New Roman"/>
+                <w:sz w:val="24"/>
+                <w:szCs w:val="24"/>
+              </w:rPr>
+              <w:t>template</w:t>
+            </w:r>
+          </w:p>
+        </w:tc>
+        <w:tc>
+          <w:tcPr>
+            <w:tcW w:w="5035" w:type="dxa"/>
+          </w:tcPr>
+          <w:p>
+            <w:pPr>
+              <w:rPr>
+                <w:rFonts w:ascii="Times New Roman" w:hAnsi="Times New Roman" w:cs="Times New Roman"/>
+                <w:sz w:val="24"/>
+                <w:szCs w:val="24"/>
+              </w:rPr>
+            </w:pPr>
+            <w:r>
+              <w:rPr>
+                <w:rFonts w:ascii="Times New Roman" w:hAnsi="Times New Roman" w:cs="Times New Roman"/>
+                <w:sz w:val="24"/>
+                <w:szCs w:val="24"/>
+              </w:rPr>
+              <w:t xml:space="preserve">It displays a static video, I </w:t>
+            </w:r>
+            <w:r>
+              <w:rPr>
+                <w:rFonts w:ascii="Times New Roman" w:hAnsi="Times New Roman" w:cs="Times New Roman"/>
+                <w:sz w:val="24"/>
+                <w:szCs w:val="24"/>
+              </w:rPr>
+              <w:t>had</w:t>
+            </w:r>
+            <w:r>
+              <w:rPr>
+                <w:rFonts w:ascii="Times New Roman" w:hAnsi="Times New Roman" w:cs="Times New Roman"/>
+                <w:sz w:val="24"/>
+                <w:szCs w:val="24"/>
+              </w:rPr>
+              <w:t xml:space="preserve"> to configure static files in settings.py for the video to </w:t>
+            </w:r>
+            <w:r>
+              <w:rPr>
+                <w:rFonts w:ascii="Times New Roman" w:hAnsi="Times New Roman" w:cs="Times New Roman"/>
+                <w:sz w:val="24"/>
+                <w:szCs w:val="24"/>
+              </w:rPr>
+              <w:t xml:space="preserve">display. </w:t>
+            </w:r>
+          </w:p>
+        </w:tc>
+      </w:tr>
+      <w:tr>
+        <w:tc>
+          <w:tcPr>
+            <w:tcW w:w="1795" w:type="dxa"/>
+          </w:tcPr>
+          <w:p>
+            <w:pPr>
+              <w:rPr>
+                <w:rFonts w:ascii="Times New Roman" w:hAnsi="Times New Roman" w:cs="Times New Roman"/>
+                <w:sz w:val="24"/>
+                <w:szCs w:val="24"/>
+              </w:rPr>
+            </w:pPr>
+            <w:r>
+              <w:rPr>
+                <w:rFonts w:ascii="Times New Roman" w:hAnsi="Times New Roman" w:cs="Times New Roman"/>
+                <w:sz w:val="24"/>
+                <w:szCs w:val="24"/>
+              </w:rPr>
+              <w:t>Yuan</w:t>
+            </w:r>
+          </w:p>
+        </w:tc>
+        <w:tc>
+          <w:tcPr>
+            <w:tcW w:w="2520" w:type="dxa"/>
+          </w:tcPr>
+          <w:p>
+            <w:pPr>
+              <w:rPr>
+                <w:rFonts w:ascii="Times New Roman" w:hAnsi="Times New Roman" w:cs="Times New Roman"/>
+                <w:sz w:val="24"/>
+                <w:szCs w:val="24"/>
+              </w:rPr>
+            </w:pPr>
+            <w:r>
+              <w:rPr>
+                <w:rFonts w:ascii="Times New Roman" w:hAnsi="Times New Roman" w:cs="Times New Roman"/>
+                <w:sz w:val="24"/>
+                <w:szCs w:val="24"/>
+              </w:rPr>
+              <w:t>View.py</w:t>
+            </w:r>
+          </w:p>
+        </w:tc>
+        <w:tc>
+          <w:tcPr>
+            <w:tcW w:w="5035" w:type="dxa"/>
+          </w:tcPr>
+          <w:p>
+            <w:pPr>
+              <w:rPr>
+                <w:rFonts w:ascii="Times New Roman" w:hAnsi="Times New Roman" w:cs="Times New Roman"/>
+                <w:sz w:val="24"/>
+                <w:szCs w:val="24"/>
+              </w:rPr>
+            </w:pPr>
+            <w:r>
+              <w:rPr>
+                <w:rFonts w:ascii="Times New Roman" w:hAnsi="Times New Roman" w:cs="Times New Roman"/>
+                <w:sz w:val="24"/>
+                <w:szCs w:val="24"/>
+              </w:rPr>
+              <w:t xml:space="preserve">It has all the view method which is </w:t>
+            </w:r>
+            <w:r>
+              <w:rPr>
+                <w:rFonts w:ascii="Times New Roman" w:hAnsi="Times New Roman" w:cs="Times New Roman"/>
+                <w:sz w:val="24"/>
+                <w:szCs w:val="24"/>
+              </w:rPr>
+              <w:t>responding</w:t>
+            </w:r>
+            <w:r>
+              <w:rPr>
+                <w:rFonts w:ascii="Times New Roman" w:hAnsi="Times New Roman" w:cs="Times New Roman"/>
+                <w:sz w:val="24"/>
+                <w:szCs w:val="24"/>
+              </w:rPr>
+              <w:t xml:space="preserve"> </w:t>
+            </w:r>
+            <w:r>
+              <w:rPr>
+                <w:rFonts w:ascii="Times New Roman" w:hAnsi="Times New Roman" w:cs="Times New Roman"/>
+                <w:sz w:val="24"/>
+                <w:szCs w:val="24"/>
+              </w:rPr>
+              <w:t xml:space="preserve">to </w:t>
+            </w:r>
+            <w:r>
+              <w:rPr>
+                <w:rFonts w:ascii="Times New Roman" w:hAnsi="Times New Roman" w:cs="Times New Roman"/>
+                <w:sz w:val="24"/>
+                <w:szCs w:val="24"/>
+              </w:rPr>
+              <w:t>each request</w:t>
+            </w:r>
+            <w:r>
+              <w:rPr>
+                <w:rFonts w:ascii="Times New Roman" w:hAnsi="Times New Roman" w:cs="Times New Roman"/>
+                <w:sz w:val="24"/>
+                <w:szCs w:val="24"/>
+              </w:rPr>
+              <w:t xml:space="preserve">, connecting template and </w:t>
+            </w:r>
+            <w:r>
+              <w:rPr>
+                <w:rFonts w:ascii="Times New Roman" w:hAnsi="Times New Roman" w:cs="Times New Roman"/>
+                <w:sz w:val="24"/>
+                <w:szCs w:val="24"/>
+              </w:rPr>
+              <w:t>fill out the template</w:t>
+            </w:r>
+            <w:r>
+              <w:rPr>
+                <w:rFonts w:ascii="Times New Roman" w:hAnsi="Times New Roman" w:cs="Times New Roman"/>
+                <w:sz w:val="24"/>
+                <w:szCs w:val="24"/>
+              </w:rPr>
+              <w:t xml:space="preserve"> and return </w:t>
+            </w:r>
+          </w:p>
+        </w:tc>
+      </w:tr>
+      <w:tr>
+        <w:tc>
+          <w:tcPr>
+            <w:tcW w:w="1795" w:type="dxa"/>
+          </w:tcPr>
+          <w:p>
+            <w:pPr>
+              <w:rPr>
+                <w:rFonts w:ascii="Times New Roman" w:hAnsi="Times New Roman" w:cs="Times New Roman"/>
+                <w:sz w:val="24"/>
+                <w:szCs w:val="24"/>
+              </w:rPr>
+            </w:pPr>
+            <w:r>
+              <w:rPr>
+                <w:rFonts w:ascii="Times New Roman" w:hAnsi="Times New Roman" w:cs="Times New Roman"/>
+                <w:sz w:val="24"/>
+                <w:szCs w:val="24"/>
+              </w:rPr>
+              <w:t>Yuan</w:t>
+            </w:r>
+          </w:p>
+        </w:tc>
+        <w:tc>
+          <w:tcPr>
+            <w:tcW w:w="2520" w:type="dxa"/>
+          </w:tcPr>
+          <w:p>
+            <w:pPr>
+              <w:rPr>
+                <w:rFonts w:ascii="Times New Roman" w:hAnsi="Times New Roman" w:cs="Times New Roman"/>
+                <w:sz w:val="24"/>
+                <w:szCs w:val="24"/>
+              </w:rPr>
+            </w:pPr>
+            <w:r>
+              <w:rPr>
+                <w:rFonts w:ascii="Times New Roman" w:hAnsi="Times New Roman" w:cs="Times New Roman"/>
+                <w:sz w:val="24"/>
+                <w:szCs w:val="24"/>
+              </w:rPr>
+              <w:t>urls.py</w:t>
+            </w:r>
+          </w:p>
+        </w:tc>
+        <w:tc>
+          <w:tcPr>
+            <w:tcW w:w="5035" w:type="dxa"/>
+          </w:tcPr>
+          <w:p>
+            <w:pPr>
+              <w:rPr>
+                <w:rFonts w:ascii="Times New Roman" w:hAnsi="Times New Roman" w:cs="Times New Roman"/>
+                <w:sz w:val="24"/>
+                <w:szCs w:val="24"/>
+              </w:rPr>
+            </w:pPr>
+            <w:r>
+              <w:rPr>
+                <w:rFonts w:ascii="Times New Roman" w:hAnsi="Times New Roman" w:cs="Times New Roman"/>
+                <w:sz w:val="24"/>
+                <w:szCs w:val="24"/>
+              </w:rPr>
+              <w:t xml:space="preserve">It has all the </w:t>
+            </w:r>
+            <w:proofErr w:type="spellStart"/>
+            <w:r>
+              <w:rPr>
+                <w:rFonts w:ascii="Times New Roman" w:hAnsi="Times New Roman" w:cs="Times New Roman"/>
+                <w:sz w:val="24"/>
+                <w:szCs w:val="24"/>
+              </w:rPr>
+              <w:t>url</w:t>
+            </w:r>
+            <w:proofErr w:type="spellEnd"/>
+            <w:r>
+              <w:rPr>
+                <w:rFonts w:ascii="Times New Roman" w:hAnsi="Times New Roman" w:cs="Times New Roman"/>
+                <w:sz w:val="24"/>
+                <w:szCs w:val="24"/>
+              </w:rPr>
+              <w:t xml:space="preserve"> path.</w:t>
+            </w:r>
+          </w:p>
+        </w:tc>
+      </w:tr>
+      <w:tr>
+        <w:tc>
+          <w:tcPr>
+            <w:tcW w:w="1795" w:type="dxa"/>
+          </w:tcPr>
+          <w:p>
+            <w:pPr>
+              <w:rPr>
+                <w:rFonts w:ascii="Times New Roman" w:hAnsi="Times New Roman" w:cs="Times New Roman"/>
+                <w:sz w:val="24"/>
+                <w:szCs w:val="24"/>
+              </w:rPr>
+            </w:pPr>
           </w:p>
         </w:tc>
         <w:tc>
@@ -1323,6 +1397,7 @@
           <w:sz w:val="24"/>
           <w:szCs w:val="24"/>
         </w:rPr>
+        <w:lastRenderedPageBreak/>
         <w:t>Screenshots of code narrative from above</w:t>
       </w:r>
     </w:p>
@@ -1431,444 +1506,11 @@
         <w:rPr>
           <w:noProof/>
         </w:rPr>
-        <w:lastRenderedPageBreak/>
         <w:drawing>
           <wp:inline distT="0" distB="0" distL="0" distR="0" wp14:anchorId="625E8BEE" wp14:editId="602B1488">
             <wp:extent cx="5324475" cy="2009775"/>
             <wp:effectExtent l="0" t="0" r="9525" b="9525"/>
             <wp:docPr id="1" name="Picture 1"/>
-            <wp:cNvGraphicFramePr>
-              <a:graphicFrameLocks xmlns:a="http://schemas.openxmlformats.org/drawingml/2006/main" noChangeAspect="1"/>
-            </wp:cNvGraphicFramePr>
-            <a:graphic xmlns:a="http://schemas.openxmlformats.org/drawingml/2006/main">
-              <a:graphicData uri="http://schemas.openxmlformats.org/drawingml/2006/picture">
-                <pic:pic xmlns:pic="http://schemas.openxmlformats.org/drawingml/2006/picture">
-                  <pic:nvPicPr>
-                    <pic:cNvPr id="1" name=""/>
-                    <pic:cNvPicPr/>
-                  </pic:nvPicPr>
-                  <pic:blipFill>
-                    <a:blip r:embed="rId5"/>
-                    <a:stretch>
-                      <a:fillRect/>
-                    </a:stretch>
-                  </pic:blipFill>
-                  <pic:spPr>
-                    <a:xfrm>
-                      <a:off x="0" y="0"/>
-                      <a:ext cx="5324475" cy="2009775"/>
-                    </a:xfrm>
-                    <a:prstGeom prst="rect">
-                      <a:avLst/>
-                    </a:prstGeom>
-                  </pic:spPr>
-                </pic:pic>
-              </a:graphicData>
-            </a:graphic>
-          </wp:inline>
-        </w:drawing>
-      </w:r>
-    </w:p>
-    <w:p>
-      <w:pPr>
-        <w:rPr>
-          <w:rFonts w:ascii="Times New Roman" w:hAnsi="Times New Roman" w:cs="Times New Roman"/>
-          <w:b/>
-          <w:bCs/>
-          <w:sz w:val="24"/>
-          <w:szCs w:val="24"/>
-        </w:rPr>
-      </w:pPr>
-      <w:r>
-        <w:rPr>
-          <w:noProof/>
-        </w:rPr>
-        <w:drawing>
-          <wp:inline distT="0" distB="0" distL="0" distR="0" wp14:anchorId="53B29F4D" wp14:editId="06962638">
-            <wp:extent cx="3829050" cy="1838325"/>
-            <wp:effectExtent l="0" t="0" r="0" b="9525"/>
-            <wp:docPr id="24" name="Picture 24"/>
-            <wp:cNvGraphicFramePr>
-              <a:graphicFrameLocks xmlns:a="http://schemas.openxmlformats.org/drawingml/2006/main" noChangeAspect="1"/>
-            </wp:cNvGraphicFramePr>
-            <a:graphic xmlns:a="http://schemas.openxmlformats.org/drawingml/2006/main">
-              <a:graphicData uri="http://schemas.openxmlformats.org/drawingml/2006/picture">
-                <pic:pic xmlns:pic="http://schemas.openxmlformats.org/drawingml/2006/picture">
-                  <pic:nvPicPr>
-                    <pic:cNvPr id="1" name=""/>
-                    <pic:cNvPicPr/>
-                  </pic:nvPicPr>
-                  <pic:blipFill>
-                    <a:blip r:embed="rId6"/>
-                    <a:stretch>
-                      <a:fillRect/>
-                    </a:stretch>
-                  </pic:blipFill>
-                  <pic:spPr>
-                    <a:xfrm>
-                      <a:off x="0" y="0"/>
-                      <a:ext cx="3829050" cy="1838325"/>
-                    </a:xfrm>
-                    <a:prstGeom prst="rect">
-                      <a:avLst/>
-                    </a:prstGeom>
-                  </pic:spPr>
-                </pic:pic>
-              </a:graphicData>
-            </a:graphic>
-          </wp:inline>
-        </w:drawing>
-      </w:r>
-    </w:p>
-    <w:p>
-      <w:pPr>
-        <w:rPr>
-          <w:rFonts w:ascii="Times New Roman" w:hAnsi="Times New Roman" w:cs="Times New Roman"/>
-          <w:b/>
-          <w:bCs/>
-          <w:sz w:val="24"/>
-          <w:szCs w:val="24"/>
-        </w:rPr>
-      </w:pPr>
-    </w:p>
-    <w:p>
-      <w:pPr>
-        <w:rPr>
-          <w:rFonts w:ascii="Times New Roman" w:hAnsi="Times New Roman" w:cs="Times New Roman"/>
-          <w:b/>
-          <w:bCs/>
-          <w:sz w:val="24"/>
-          <w:szCs w:val="24"/>
-        </w:rPr>
-      </w:pPr>
-      <w:r>
-        <w:rPr>
-          <w:rFonts w:ascii="Times New Roman" w:hAnsi="Times New Roman" w:cs="Times New Roman"/>
-          <w:b/>
-          <w:bCs/>
-          <w:sz w:val="24"/>
-          <w:szCs w:val="24"/>
-        </w:rPr>
-        <w:t xml:space="preserve">2: </w:t>
-      </w:r>
-      <w:r>
-        <w:rPr>
-          <w:rFonts w:ascii="Times New Roman" w:hAnsi="Times New Roman" w:cs="Times New Roman"/>
-          <w:b/>
-          <w:bCs/>
-          <w:sz w:val="24"/>
-          <w:szCs w:val="24"/>
-        </w:rPr>
-        <w:t>Created</w:t>
-      </w:r>
-      <w:r>
-        <w:rPr>
-          <w:rFonts w:ascii="Times New Roman" w:hAnsi="Times New Roman" w:cs="Times New Roman"/>
-          <w:b/>
-          <w:bCs/>
-          <w:sz w:val="24"/>
-          <w:szCs w:val="24"/>
-        </w:rPr>
-        <w:t xml:space="preserve"> templates, including all the html pages.</w:t>
-      </w:r>
-    </w:p>
-    <w:p>
-      <w:pPr>
-        <w:rPr>
-          <w:rFonts w:ascii="Times New Roman" w:hAnsi="Times New Roman" w:cs="Times New Roman"/>
-          <w:b/>
-          <w:bCs/>
-          <w:sz w:val="24"/>
-          <w:szCs w:val="24"/>
-        </w:rPr>
-      </w:pPr>
-      <w:r>
-        <w:rPr>
-          <w:noProof/>
-        </w:rPr>
-        <w:drawing>
-          <wp:inline distT="0" distB="0" distL="0" distR="0" wp14:anchorId="6C4D3DE6" wp14:editId="6A4C990A">
-            <wp:extent cx="4181475" cy="1933575"/>
-            <wp:effectExtent l="0" t="0" r="9525" b="9525"/>
-            <wp:docPr id="18" name="Picture 18"/>
-            <wp:cNvGraphicFramePr>
-              <a:graphicFrameLocks xmlns:a="http://schemas.openxmlformats.org/drawingml/2006/main" noChangeAspect="1"/>
-            </wp:cNvGraphicFramePr>
-            <a:graphic xmlns:a="http://schemas.openxmlformats.org/drawingml/2006/main">
-              <a:graphicData uri="http://schemas.openxmlformats.org/drawingml/2006/picture">
-                <pic:pic xmlns:pic="http://schemas.openxmlformats.org/drawingml/2006/picture">
-                  <pic:nvPicPr>
-                    <pic:cNvPr id="1" name=""/>
-                    <pic:cNvPicPr/>
-                  </pic:nvPicPr>
-                  <pic:blipFill>
-                    <a:blip r:embed="rId7"/>
-                    <a:stretch>
-                      <a:fillRect/>
-                    </a:stretch>
-                  </pic:blipFill>
-                  <pic:spPr>
-                    <a:xfrm>
-                      <a:off x="0" y="0"/>
-                      <a:ext cx="4181475" cy="1933575"/>
-                    </a:xfrm>
-                    <a:prstGeom prst="rect">
-                      <a:avLst/>
-                    </a:prstGeom>
-                  </pic:spPr>
-                </pic:pic>
-              </a:graphicData>
-            </a:graphic>
-          </wp:inline>
-        </w:drawing>
-      </w:r>
-    </w:p>
-    <w:p>
-      <w:pPr>
-        <w:rPr>
-          <w:rFonts w:ascii="Times New Roman" w:hAnsi="Times New Roman" w:cs="Times New Roman"/>
-          <w:b/>
-          <w:bCs/>
-          <w:sz w:val="24"/>
-          <w:szCs w:val="24"/>
-        </w:rPr>
-      </w:pPr>
-    </w:p>
-    <w:p>
-      <w:pPr>
-        <w:rPr>
-          <w:rFonts w:ascii="Times New Roman" w:hAnsi="Times New Roman" w:cs="Times New Roman"/>
-          <w:b/>
-          <w:bCs/>
-          <w:sz w:val="24"/>
-          <w:szCs w:val="24"/>
-        </w:rPr>
-      </w:pPr>
-      <w:r>
-        <w:rPr>
-          <w:rFonts w:ascii="Times New Roman" w:hAnsi="Times New Roman" w:cs="Times New Roman"/>
-          <w:b/>
-          <w:bCs/>
-          <w:sz w:val="24"/>
-          <w:szCs w:val="24"/>
-        </w:rPr>
-        <w:t xml:space="preserve">3: </w:t>
-      </w:r>
-      <w:r>
-        <w:rPr>
-          <w:rFonts w:ascii="Times New Roman" w:hAnsi="Times New Roman" w:cs="Times New Roman"/>
-          <w:b/>
-          <w:bCs/>
-          <w:sz w:val="24"/>
-          <w:szCs w:val="24"/>
-        </w:rPr>
-        <w:t>Created</w:t>
-      </w:r>
-      <w:r>
-        <w:rPr>
-          <w:rFonts w:ascii="Times New Roman" w:hAnsi="Times New Roman" w:cs="Times New Roman"/>
-          <w:b/>
-          <w:bCs/>
-          <w:sz w:val="24"/>
-          <w:szCs w:val="24"/>
-        </w:rPr>
-        <w:t xml:space="preserve"> the</w:t>
-      </w:r>
-      <w:r>
-        <w:rPr>
-          <w:rFonts w:ascii="Times New Roman" w:hAnsi="Times New Roman" w:cs="Times New Roman"/>
-          <w:b/>
-          <w:bCs/>
-          <w:sz w:val="24"/>
-          <w:szCs w:val="24"/>
-        </w:rPr>
-        <w:t xml:space="preserve"> home.html, including nav item and block tag</w:t>
-      </w:r>
-      <w:r>
-        <w:rPr>
-          <w:rFonts w:ascii="Times New Roman" w:hAnsi="Times New Roman" w:cs="Times New Roman"/>
-          <w:b/>
-          <w:bCs/>
-          <w:sz w:val="24"/>
-          <w:szCs w:val="24"/>
-        </w:rPr>
-        <w:t xml:space="preserve"> {% block content %}</w:t>
-      </w:r>
-    </w:p>
-    <w:p>
-      <w:pPr>
-        <w:rPr>
-          <w:rFonts w:ascii="Times New Roman" w:hAnsi="Times New Roman" w:cs="Times New Roman"/>
-          <w:b/>
-          <w:bCs/>
-          <w:sz w:val="24"/>
-          <w:szCs w:val="24"/>
-        </w:rPr>
-      </w:pPr>
-      <w:r>
-        <w:rPr>
-          <w:noProof/>
-        </w:rPr>
-        <w:lastRenderedPageBreak/>
-        <w:drawing>
-          <wp:inline distT="0" distB="0" distL="0" distR="0" wp14:anchorId="4C392BF8" wp14:editId="7EFB92D6">
-            <wp:extent cx="5943600" cy="4088765"/>
-            <wp:effectExtent l="0" t="0" r="0" b="6985"/>
-            <wp:docPr id="20" name="Picture 20"/>
-            <wp:cNvGraphicFramePr>
-              <a:graphicFrameLocks xmlns:a="http://schemas.openxmlformats.org/drawingml/2006/main" noChangeAspect="1"/>
-            </wp:cNvGraphicFramePr>
-            <a:graphic xmlns:a="http://schemas.openxmlformats.org/drawingml/2006/main">
-              <a:graphicData uri="http://schemas.openxmlformats.org/drawingml/2006/picture">
-                <pic:pic xmlns:pic="http://schemas.openxmlformats.org/drawingml/2006/picture">
-                  <pic:nvPicPr>
-                    <pic:cNvPr id="1" name=""/>
-                    <pic:cNvPicPr/>
-                  </pic:nvPicPr>
-                  <pic:blipFill>
-                    <a:blip r:embed="rId8"/>
-                    <a:stretch>
-                      <a:fillRect/>
-                    </a:stretch>
-                  </pic:blipFill>
-                  <pic:spPr>
-                    <a:xfrm>
-                      <a:off x="0" y="0"/>
-                      <a:ext cx="5943600" cy="4088765"/>
-                    </a:xfrm>
-                    <a:prstGeom prst="rect">
-                      <a:avLst/>
-                    </a:prstGeom>
-                  </pic:spPr>
-                </pic:pic>
-              </a:graphicData>
-            </a:graphic>
-          </wp:inline>
-        </w:drawing>
-      </w:r>
-    </w:p>
-    <w:p>
-      <w:pPr>
-        <w:rPr>
-          <w:rFonts w:ascii="Times New Roman" w:hAnsi="Times New Roman" w:cs="Times New Roman"/>
-          <w:b/>
-          <w:bCs/>
-          <w:sz w:val="24"/>
-          <w:szCs w:val="24"/>
-        </w:rPr>
-      </w:pPr>
-      <w:r>
-        <w:rPr>
-          <w:noProof/>
-        </w:rPr>
-        <w:drawing>
-          <wp:inline distT="0" distB="0" distL="0" distR="0" wp14:anchorId="2AEE777A" wp14:editId="6389E9A3">
-            <wp:extent cx="5943600" cy="1068070"/>
-            <wp:effectExtent l="0" t="0" r="0" b="0"/>
-            <wp:docPr id="21" name="Picture 21"/>
-            <wp:cNvGraphicFramePr>
-              <a:graphicFrameLocks xmlns:a="http://schemas.openxmlformats.org/drawingml/2006/main" noChangeAspect="1"/>
-            </wp:cNvGraphicFramePr>
-            <a:graphic xmlns:a="http://schemas.openxmlformats.org/drawingml/2006/main">
-              <a:graphicData uri="http://schemas.openxmlformats.org/drawingml/2006/picture">
-                <pic:pic xmlns:pic="http://schemas.openxmlformats.org/drawingml/2006/picture">
-                  <pic:nvPicPr>
-                    <pic:cNvPr id="1" name=""/>
-                    <pic:cNvPicPr/>
-                  </pic:nvPicPr>
-                  <pic:blipFill>
-                    <a:blip r:embed="rId9"/>
-                    <a:stretch>
-                      <a:fillRect/>
-                    </a:stretch>
-                  </pic:blipFill>
-                  <pic:spPr>
-                    <a:xfrm>
-                      <a:off x="0" y="0"/>
-                      <a:ext cx="5943600" cy="1068070"/>
-                    </a:xfrm>
-                    <a:prstGeom prst="rect">
-                      <a:avLst/>
-                    </a:prstGeom>
-                  </pic:spPr>
-                </pic:pic>
-              </a:graphicData>
-            </a:graphic>
-          </wp:inline>
-        </w:drawing>
-      </w:r>
-    </w:p>
-    <w:p>
-      <w:pPr>
-        <w:rPr>
-          <w:rFonts w:ascii="Times New Roman" w:hAnsi="Times New Roman" w:cs="Times New Roman"/>
-          <w:b/>
-          <w:bCs/>
-          <w:sz w:val="24"/>
-          <w:szCs w:val="24"/>
-        </w:rPr>
-      </w:pPr>
-      <w:r>
-        <w:rPr>
-          <w:rFonts w:ascii="Times New Roman" w:hAnsi="Times New Roman" w:cs="Times New Roman"/>
-          <w:b/>
-          <w:bCs/>
-          <w:sz w:val="24"/>
-          <w:szCs w:val="24"/>
-        </w:rPr>
-        <w:t xml:space="preserve">4: </w:t>
-      </w:r>
-      <w:r>
-        <w:rPr>
-          <w:rFonts w:ascii="Times New Roman" w:hAnsi="Times New Roman" w:cs="Times New Roman"/>
-          <w:b/>
-          <w:bCs/>
-          <w:sz w:val="24"/>
-          <w:szCs w:val="24"/>
-        </w:rPr>
-        <w:t>Created</w:t>
-      </w:r>
-      <w:r>
-        <w:rPr>
-          <w:rFonts w:ascii="Times New Roman" w:hAnsi="Times New Roman" w:cs="Times New Roman"/>
-          <w:b/>
-          <w:bCs/>
-          <w:sz w:val="24"/>
-          <w:szCs w:val="24"/>
-        </w:rPr>
-        <w:t xml:space="preserve"> l</w:t>
-      </w:r>
-      <w:r>
-        <w:rPr>
-          <w:rFonts w:ascii="Times New Roman" w:hAnsi="Times New Roman" w:cs="Times New Roman"/>
-          <w:b/>
-          <w:bCs/>
-          <w:sz w:val="24"/>
-          <w:szCs w:val="24"/>
-        </w:rPr>
-        <w:t>ogin.html</w:t>
-      </w:r>
-    </w:p>
-    <w:p>
-      <w:pPr>
-        <w:rPr>
-          <w:rFonts w:ascii="Times New Roman" w:hAnsi="Times New Roman" w:cs="Times New Roman"/>
-          <w:b/>
-          <w:bCs/>
-          <w:sz w:val="24"/>
-          <w:szCs w:val="24"/>
-        </w:rPr>
-      </w:pPr>
-      <w:r>
-        <w:rPr>
-          <w:noProof/>
-        </w:rPr>
-        <w:lastRenderedPageBreak/>
-        <w:drawing>
-          <wp:inline distT="0" distB="0" distL="0" distR="0" wp14:anchorId="577C1170" wp14:editId="3BDC0889">
-            <wp:extent cx="5943600" cy="3670935"/>
-            <wp:effectExtent l="0" t="0" r="0" b="5715"/>
-            <wp:docPr id="22" name="Picture 22"/>
             <wp:cNvGraphicFramePr>
               <a:graphicFrameLocks xmlns:a="http://schemas.openxmlformats.org/drawingml/2006/main" noChangeAspect="1"/>
             </wp:cNvGraphicFramePr>
@@ -1888,7 +1530,7 @@
                   <pic:spPr>
                     <a:xfrm>
                       <a:off x="0" y="0"/>
-                      <a:ext cx="5943600" cy="3670935"/>
+                      <a:ext cx="5324475" cy="2009775"/>
                     </a:xfrm>
                     <a:prstGeom prst="rect">
                       <a:avLst/>
@@ -1913,54 +1555,13 @@
       </w:pPr>
       <w:r>
         <w:rPr>
-          <w:rFonts w:ascii="Times New Roman" w:hAnsi="Times New Roman" w:cs="Times New Roman"/>
-          <w:b/>
-          <w:bCs/>
-          <w:sz w:val="24"/>
-          <w:szCs w:val="24"/>
-        </w:rPr>
-        <w:t xml:space="preserve">6. </w:t>
-      </w:r>
-      <w:r>
-        <w:rPr>
-          <w:rFonts w:ascii="Times New Roman" w:hAnsi="Times New Roman" w:cs="Times New Roman"/>
-          <w:b/>
-          <w:bCs/>
-          <w:sz w:val="24"/>
-          <w:szCs w:val="24"/>
-        </w:rPr>
-        <w:t>Created</w:t>
-      </w:r>
-      <w:r>
-        <w:rPr>
-          <w:rFonts w:ascii="Times New Roman" w:hAnsi="Times New Roman" w:cs="Times New Roman"/>
-          <w:b/>
-          <w:bCs/>
-          <w:sz w:val="24"/>
-          <w:szCs w:val="24"/>
-        </w:rPr>
-        <w:t xml:space="preserve"> signup.html</w:t>
-      </w:r>
-    </w:p>
-    <w:p>
-      <w:pPr>
-        <w:rPr>
-          <w:rFonts w:ascii="Times New Roman" w:hAnsi="Times New Roman" w:cs="Times New Roman"/>
-          <w:b/>
-          <w:bCs/>
-          <w:sz w:val="24"/>
-          <w:szCs w:val="24"/>
-        </w:rPr>
-      </w:pPr>
-      <w:r>
-        <w:rPr>
           <w:noProof/>
         </w:rPr>
         <w:drawing>
-          <wp:inline distT="0" distB="0" distL="0" distR="0" wp14:anchorId="2CCE154E" wp14:editId="691398D2">
-            <wp:extent cx="5943600" cy="4061460"/>
-            <wp:effectExtent l="0" t="0" r="0" b="0"/>
-            <wp:docPr id="39" name="Picture 39"/>
+          <wp:inline distT="0" distB="0" distL="0" distR="0" wp14:anchorId="53B29F4D" wp14:editId="06962638">
+            <wp:extent cx="3829050" cy="1838325"/>
+            <wp:effectExtent l="0" t="0" r="0" b="9525"/>
+            <wp:docPr id="24" name="Picture 24"/>
             <wp:cNvGraphicFramePr>
               <a:graphicFrameLocks xmlns:a="http://schemas.openxmlformats.org/drawingml/2006/main" noChangeAspect="1"/>
             </wp:cNvGraphicFramePr>
@@ -1980,7 +1581,7 @@
                   <pic:spPr>
                     <a:xfrm>
                       <a:off x="0" y="0"/>
-                      <a:ext cx="5943600" cy="4061460"/>
+                      <a:ext cx="3829050" cy="1838325"/>
                     </a:xfrm>
                     <a:prstGeom prst="rect">
                       <a:avLst/>
@@ -2003,16 +1604,26 @@
           <w:szCs w:val="24"/>
         </w:rPr>
       </w:pPr>
-      <w:r>
-        <w:rPr>
-          <w:rFonts w:ascii="Times New Roman" w:hAnsi="Times New Roman" w:cs="Times New Roman"/>
-          <w:b/>
-          <w:bCs/>
-          <w:sz w:val="24"/>
-          <w:szCs w:val="24"/>
-        </w:rPr>
-        <w:lastRenderedPageBreak/>
-        <w:t xml:space="preserve">7. </w:t>
+    </w:p>
+    <w:p>
+      <w:pPr>
+        <w:rPr>
+          <w:rFonts w:ascii="Times New Roman" w:hAnsi="Times New Roman" w:cs="Times New Roman"/>
+          <w:b/>
+          <w:bCs/>
+          <w:sz w:val="24"/>
+          <w:szCs w:val="24"/>
+        </w:rPr>
+      </w:pPr>
+      <w:r>
+        <w:rPr>
+          <w:rFonts w:ascii="Times New Roman" w:hAnsi="Times New Roman" w:cs="Times New Roman"/>
+          <w:b/>
+          <w:bCs/>
+          <w:sz w:val="24"/>
+          <w:szCs w:val="24"/>
+        </w:rPr>
+        <w:t xml:space="preserve">2: </w:t>
       </w:r>
       <w:r>
         <w:rPr>
@@ -2032,27 +1643,37 @@
           <w:sz w:val="24"/>
           <w:szCs w:val="24"/>
         </w:rPr>
-        <w:t xml:space="preserve"> </w:t>
-      </w:r>
-      <w:r>
-        <w:rPr>
-          <w:rFonts w:ascii="Times New Roman" w:hAnsi="Times New Roman" w:cs="Times New Roman"/>
-          <w:b/>
-          <w:bCs/>
-          <w:sz w:val="24"/>
-          <w:szCs w:val="24"/>
-        </w:rPr>
-        <w:t>officer</w:t>
-      </w:r>
-      <w:r>
-        <w:rPr>
-          <w:rFonts w:ascii="Times New Roman" w:hAnsi="Times New Roman" w:cs="Times New Roman"/>
-          <w:b/>
-          <w:bCs/>
-          <w:sz w:val="24"/>
-          <w:szCs w:val="24"/>
-        </w:rPr>
-        <w:t>.html</w:t>
+        <w:t xml:space="preserve"> templates, including all the html </w:t>
+      </w:r>
+      <w:r>
+        <w:rPr>
+          <w:rFonts w:ascii="Times New Roman" w:hAnsi="Times New Roman" w:cs="Times New Roman"/>
+          <w:b/>
+          <w:bCs/>
+          <w:sz w:val="24"/>
+          <w:szCs w:val="24"/>
+        </w:rPr>
+        <w:t>templat</w:t>
+      </w:r>
+      <w:r>
+        <w:rPr>
+          <w:rFonts w:ascii="Times New Roman" w:hAnsi="Times New Roman" w:cs="Times New Roman"/>
+          <w:b/>
+          <w:bCs/>
+          <w:sz w:val="24"/>
+          <w:szCs w:val="24"/>
+        </w:rPr>
+        <w:t>es</w:t>
+      </w:r>
+      <w:r>
+        <w:rPr>
+          <w:rFonts w:ascii="Times New Roman" w:hAnsi="Times New Roman" w:cs="Times New Roman"/>
+          <w:b/>
+          <w:bCs/>
+          <w:sz w:val="24"/>
+          <w:szCs w:val="24"/>
+        </w:rPr>
+        <w:t>.</w:t>
       </w:r>
     </w:p>
     <w:p>
@@ -2070,10 +1691,10 @@
           <w:noProof/>
         </w:rPr>
         <w:drawing>
-          <wp:inline distT="0" distB="0" distL="0" distR="0" wp14:anchorId="5389C948" wp14:editId="67FBB9C7">
-            <wp:extent cx="5762625" cy="6219825"/>
+          <wp:inline distT="0" distB="0" distL="0" distR="0" wp14:anchorId="6C4D3DE6" wp14:editId="6A4C990A">
+            <wp:extent cx="4181475" cy="1933575"/>
             <wp:effectExtent l="0" t="0" r="9525" b="9525"/>
-            <wp:docPr id="40" name="Picture 40"/>
+            <wp:docPr id="18" name="Picture 18"/>
             <wp:cNvGraphicFramePr>
               <a:graphicFrameLocks xmlns:a="http://schemas.openxmlformats.org/drawingml/2006/main" noChangeAspect="1"/>
             </wp:cNvGraphicFramePr>
@@ -2093,7 +1714,7 @@
                   <pic:spPr>
                     <a:xfrm>
                       <a:off x="0" y="0"/>
-                      <a:ext cx="5762625" cy="6219825"/>
+                      <a:ext cx="4181475" cy="1933575"/>
                     </a:xfrm>
                     <a:prstGeom prst="rect">
                       <a:avLst/>
@@ -2116,25 +1737,26 @@
           <w:szCs w:val="24"/>
         </w:rPr>
       </w:pPr>
-      <w:r>
-        <w:rPr>
-          <w:rFonts w:ascii="Times New Roman" w:hAnsi="Times New Roman" w:cs="Times New Roman"/>
-          <w:b/>
-          <w:bCs/>
-          <w:sz w:val="24"/>
-          <w:szCs w:val="24"/>
-        </w:rPr>
-        <w:t>8</w:t>
-      </w:r>
-      <w:r>
-        <w:rPr>
-          <w:rFonts w:ascii="Times New Roman" w:hAnsi="Times New Roman" w:cs="Times New Roman"/>
-          <w:b/>
-          <w:bCs/>
-          <w:sz w:val="24"/>
-          <w:szCs w:val="24"/>
-        </w:rPr>
-        <w:t xml:space="preserve">. </w:t>
+    </w:p>
+    <w:p>
+      <w:pPr>
+        <w:rPr>
+          <w:rFonts w:ascii="Times New Roman" w:hAnsi="Times New Roman" w:cs="Times New Roman"/>
+          <w:b/>
+          <w:bCs/>
+          <w:sz w:val="24"/>
+          <w:szCs w:val="24"/>
+        </w:rPr>
+      </w:pPr>
+      <w:r>
+        <w:rPr>
+          <w:rFonts w:ascii="Times New Roman" w:hAnsi="Times New Roman" w:cs="Times New Roman"/>
+          <w:b/>
+          <w:bCs/>
+          <w:sz w:val="24"/>
+          <w:szCs w:val="24"/>
+        </w:rPr>
+        <w:t xml:space="preserve">3: </w:t>
       </w:r>
       <w:r>
         <w:rPr>
@@ -2154,39 +1776,28 @@
           <w:sz w:val="24"/>
           <w:szCs w:val="24"/>
         </w:rPr>
-        <w:t xml:space="preserve"> </w:t>
-      </w:r>
-      <w:r>
-        <w:rPr>
-          <w:rFonts w:ascii="Times New Roman" w:hAnsi="Times New Roman" w:cs="Times New Roman"/>
-          <w:b/>
-          <w:bCs/>
-          <w:sz w:val="24"/>
-          <w:szCs w:val="24"/>
-        </w:rPr>
-        <w:t>event</w:t>
-      </w:r>
-      <w:r>
-        <w:rPr>
-          <w:rFonts w:ascii="Times New Roman" w:hAnsi="Times New Roman" w:cs="Times New Roman"/>
-          <w:b/>
-          <w:bCs/>
-          <w:sz w:val="24"/>
-          <w:szCs w:val="24"/>
-        </w:rPr>
-        <w:t>.html</w:t>
-      </w:r>
-    </w:p>
-    <w:p>
-      <w:pPr>
-        <w:rPr>
-          <w:rFonts w:ascii="Times New Roman" w:hAnsi="Times New Roman" w:cs="Times New Roman"/>
-          <w:b/>
-          <w:bCs/>
-          <w:sz w:val="24"/>
-          <w:szCs w:val="24"/>
-        </w:rPr>
-      </w:pPr>
+        <w:t xml:space="preserve"> the</w:t>
+      </w:r>
+      <w:r>
+        <w:rPr>
+          <w:rFonts w:ascii="Times New Roman" w:hAnsi="Times New Roman" w:cs="Times New Roman"/>
+          <w:b/>
+          <w:bCs/>
+          <w:sz w:val="24"/>
+          <w:szCs w:val="24"/>
+        </w:rPr>
+        <w:t xml:space="preserve"> home.html, including nav item and block tag</w:t>
+      </w:r>
+      <w:r>
+        <w:rPr>
+          <w:rFonts w:ascii="Times New Roman" w:hAnsi="Times New Roman" w:cs="Times New Roman"/>
+          <w:b/>
+          <w:bCs/>
+          <w:sz w:val="24"/>
+          <w:szCs w:val="24"/>
+        </w:rPr>
+        <w:t xml:space="preserve"> {% block content %}</w:t>
+      </w:r>
     </w:p>
     <w:p>
       <w:pPr>
@@ -2204,10 +1815,10 @@
         </w:rPr>
         <w:lastRenderedPageBreak/>
         <w:drawing>
-          <wp:inline distT="0" distB="0" distL="0" distR="0" wp14:anchorId="3820C0E2" wp14:editId="5613A4FC">
-            <wp:extent cx="5943600" cy="3622675"/>
-            <wp:effectExtent l="0" t="0" r="0" b="0"/>
-            <wp:docPr id="41" name="Picture 41"/>
+          <wp:inline distT="0" distB="0" distL="0" distR="0" wp14:anchorId="4C392BF8" wp14:editId="7EFB92D6">
+            <wp:extent cx="5943600" cy="4088765"/>
+            <wp:effectExtent l="0" t="0" r="0" b="6985"/>
+            <wp:docPr id="20" name="Picture 20"/>
             <wp:cNvGraphicFramePr>
               <a:graphicFrameLocks xmlns:a="http://schemas.openxmlformats.org/drawingml/2006/main" noChangeAspect="1"/>
             </wp:cNvGraphicFramePr>
@@ -2227,7 +1838,7 @@
                   <pic:spPr>
                     <a:xfrm>
                       <a:off x="0" y="0"/>
-                      <a:ext cx="5943600" cy="3622675"/>
+                      <a:ext cx="5943600" cy="4088765"/>
                     </a:xfrm>
                     <a:prstGeom prst="rect">
                       <a:avLst/>
@@ -2252,54 +1863,13 @@
       </w:pPr>
       <w:r>
         <w:rPr>
-          <w:rFonts w:ascii="Times New Roman" w:hAnsi="Times New Roman" w:cs="Times New Roman"/>
-          <w:b/>
-          <w:bCs/>
-          <w:sz w:val="24"/>
-          <w:szCs w:val="24"/>
-        </w:rPr>
-        <w:t xml:space="preserve">9. </w:t>
-      </w:r>
-      <w:r>
-        <w:rPr>
-          <w:rFonts w:ascii="Times New Roman" w:hAnsi="Times New Roman" w:cs="Times New Roman"/>
-          <w:b/>
-          <w:bCs/>
-          <w:sz w:val="24"/>
-          <w:szCs w:val="24"/>
-        </w:rPr>
-        <w:t>Created</w:t>
-      </w:r>
-      <w:r>
-        <w:rPr>
-          <w:rFonts w:ascii="Times New Roman" w:hAnsi="Times New Roman" w:cs="Times New Roman"/>
-          <w:b/>
-          <w:bCs/>
-          <w:sz w:val="24"/>
-          <w:szCs w:val="24"/>
-        </w:rPr>
-        <w:t xml:space="preserve"> contactus.html</w:t>
-      </w:r>
-    </w:p>
-    <w:p>
-      <w:pPr>
-        <w:rPr>
-          <w:rFonts w:ascii="Times New Roman" w:hAnsi="Times New Roman" w:cs="Times New Roman"/>
-          <w:b/>
-          <w:bCs/>
-          <w:sz w:val="24"/>
-          <w:szCs w:val="24"/>
-        </w:rPr>
-      </w:pPr>
-      <w:r>
-        <w:rPr>
           <w:noProof/>
         </w:rPr>
         <w:drawing>
-          <wp:inline distT="0" distB="0" distL="0" distR="0" wp14:anchorId="377D9234" wp14:editId="15B154C2">
-            <wp:extent cx="5943600" cy="3417570"/>
+          <wp:inline distT="0" distB="0" distL="0" distR="0" wp14:anchorId="2AEE777A" wp14:editId="6389E9A3">
+            <wp:extent cx="5943600" cy="1068070"/>
             <wp:effectExtent l="0" t="0" r="0" b="0"/>
-            <wp:docPr id="42" name="Picture 42"/>
+            <wp:docPr id="21" name="Picture 21"/>
             <wp:cNvGraphicFramePr>
               <a:graphicFrameLocks xmlns:a="http://schemas.openxmlformats.org/drawingml/2006/main" noChangeAspect="1"/>
             </wp:cNvGraphicFramePr>
@@ -2319,7 +1889,7 @@
                   <pic:spPr>
                     <a:xfrm>
                       <a:off x="0" y="0"/>
-                      <a:ext cx="5943600" cy="3417570"/>
+                      <a:ext cx="5943600" cy="1068070"/>
                     </a:xfrm>
                     <a:prstGeom prst="rect">
                       <a:avLst/>
@@ -2350,27 +1920,37 @@
           <w:sz w:val="24"/>
           <w:szCs w:val="24"/>
         </w:rPr>
-        <w:t>10</w:t>
-      </w:r>
-      <w:r>
-        <w:rPr>
-          <w:rFonts w:ascii="Times New Roman" w:hAnsi="Times New Roman" w:cs="Times New Roman"/>
-          <w:b/>
-          <w:bCs/>
-          <w:sz w:val="24"/>
-          <w:szCs w:val="24"/>
-        </w:rPr>
-        <w:t>. config project urls</w:t>
-      </w:r>
-      <w:r>
-        <w:rPr>
-          <w:rFonts w:ascii="Times New Roman" w:hAnsi="Times New Roman" w:cs="Times New Roman"/>
-          <w:b/>
-          <w:bCs/>
-          <w:sz w:val="24"/>
-          <w:szCs w:val="24"/>
-        </w:rPr>
-        <w:t>.py</w:t>
+        <w:t xml:space="preserve">4: </w:t>
+      </w:r>
+      <w:r>
+        <w:rPr>
+          <w:rFonts w:ascii="Times New Roman" w:hAnsi="Times New Roman" w:cs="Times New Roman"/>
+          <w:b/>
+          <w:bCs/>
+          <w:sz w:val="24"/>
+          <w:szCs w:val="24"/>
+        </w:rPr>
+        <w:t>Created</w:t>
+      </w:r>
+      <w:r>
+        <w:rPr>
+          <w:rFonts w:ascii="Times New Roman" w:hAnsi="Times New Roman" w:cs="Times New Roman"/>
+          <w:b/>
+          <w:bCs/>
+          <w:sz w:val="24"/>
+          <w:szCs w:val="24"/>
+        </w:rPr>
+        <w:t xml:space="preserve"> l</w:t>
+      </w:r>
+      <w:r>
+        <w:rPr>
+          <w:rFonts w:ascii="Times New Roman" w:hAnsi="Times New Roman" w:cs="Times New Roman"/>
+          <w:b/>
+          <w:bCs/>
+          <w:sz w:val="24"/>
+          <w:szCs w:val="24"/>
+        </w:rPr>
+        <w:t>ogin.html</w:t>
       </w:r>
     </w:p>
     <w:p>
@@ -2389,10 +1969,10 @@
         </w:rPr>
         <w:lastRenderedPageBreak/>
         <w:drawing>
-          <wp:inline distT="0" distB="0" distL="0" distR="0" wp14:anchorId="510D1952" wp14:editId="3D21D21A">
-            <wp:extent cx="5943600" cy="3205480"/>
+          <wp:inline distT="0" distB="0" distL="0" distR="0" wp14:anchorId="5CFC8117" wp14:editId="2AB7A5C3">
+            <wp:extent cx="5943600" cy="4065905"/>
             <wp:effectExtent l="0" t="0" r="0" b="0"/>
-            <wp:docPr id="25" name="Picture 25"/>
+            <wp:docPr id="2" name="Picture 2" descr="Text&#10;&#10;Description automatically generated"/>
             <wp:cNvGraphicFramePr>
               <a:graphicFrameLocks xmlns:a="http://schemas.openxmlformats.org/drawingml/2006/main" noChangeAspect="1"/>
             </wp:cNvGraphicFramePr>
@@ -2400,7 +1980,7 @@
               <a:graphicData uri="http://schemas.openxmlformats.org/drawingml/2006/picture">
                 <pic:pic xmlns:pic="http://schemas.openxmlformats.org/drawingml/2006/picture">
                   <pic:nvPicPr>
-                    <pic:cNvPr id="1" name=""/>
+                    <pic:cNvPr id="2" name="Picture 2" descr="Text&#10;&#10;Description automatically generated"/>
                     <pic:cNvPicPr/>
                   </pic:nvPicPr>
                   <pic:blipFill>
@@ -2412,7 +1992,7 @@
                   <pic:spPr>
                     <a:xfrm>
                       <a:off x="0" y="0"/>
-                      <a:ext cx="5943600" cy="3205480"/>
+                      <a:ext cx="5943600" cy="4065905"/>
                     </a:xfrm>
                     <a:prstGeom prst="rect">
                       <a:avLst/>
@@ -2443,7 +2023,7 @@
           <w:sz w:val="24"/>
           <w:szCs w:val="24"/>
         </w:rPr>
-        <w:t>11</w:t>
+        <w:t>5</w:t>
       </w:r>
       <w:r>
         <w:rPr>
@@ -2473,27 +2053,7 @@
           <w:sz w:val="24"/>
           <w:szCs w:val="24"/>
         </w:rPr>
-        <w:t xml:space="preserve"> views </w:t>
-      </w:r>
-      <w:r>
-        <w:rPr>
-          <w:rFonts w:ascii="Times New Roman" w:hAnsi="Times New Roman" w:cs="Times New Roman"/>
-          <w:b/>
-          <w:bCs/>
-          <w:sz w:val="24"/>
-          <w:szCs w:val="24"/>
-        </w:rPr>
-        <w:t xml:space="preserve">to connect template and </w:t>
-      </w:r>
-      <w:r>
-        <w:rPr>
-          <w:rFonts w:ascii="Times New Roman" w:hAnsi="Times New Roman" w:cs="Times New Roman"/>
-          <w:b/>
-          <w:bCs/>
-          <w:sz w:val="24"/>
-          <w:szCs w:val="24"/>
-        </w:rPr>
-        <w:t>fill out the template.</w:t>
+        <w:t xml:space="preserve"> officer.html</w:t>
       </w:r>
     </w:p>
     <w:p>
@@ -2510,11 +2070,12 @@
         <w:rPr>
           <w:noProof/>
         </w:rPr>
+        <w:lastRenderedPageBreak/>
         <w:drawing>
-          <wp:inline distT="0" distB="0" distL="0" distR="0" wp14:anchorId="268250CC" wp14:editId="7368273B">
-            <wp:extent cx="5943600" cy="4204970"/>
-            <wp:effectExtent l="0" t="0" r="0" b="5080"/>
-            <wp:docPr id="26" name="Picture 26"/>
+          <wp:inline distT="0" distB="0" distL="0" distR="0" wp14:anchorId="5389C948" wp14:editId="67FBB9C7">
+            <wp:extent cx="5762625" cy="6219825"/>
+            <wp:effectExtent l="0" t="0" r="9525" b="9525"/>
+            <wp:docPr id="40" name="Picture 40"/>
             <wp:cNvGraphicFramePr>
               <a:graphicFrameLocks xmlns:a="http://schemas.openxmlformats.org/drawingml/2006/main" noChangeAspect="1"/>
             </wp:cNvGraphicFramePr>
@@ -2534,7 +2095,7 @@
                   <pic:spPr>
                     <a:xfrm>
                       <a:off x="0" y="0"/>
-                      <a:ext cx="5943600" cy="4204970"/>
+                      <a:ext cx="5762625" cy="6219825"/>
                     </a:xfrm>
                     <a:prstGeom prst="rect">
                       <a:avLst/>
@@ -2559,14 +2120,76 @@
       </w:pPr>
       <w:r>
         <w:rPr>
+          <w:rFonts w:ascii="Times New Roman" w:hAnsi="Times New Roman" w:cs="Times New Roman"/>
+          <w:b/>
+          <w:bCs/>
+          <w:sz w:val="24"/>
+          <w:szCs w:val="24"/>
+        </w:rPr>
+        <w:t>6</w:t>
+      </w:r>
+      <w:r>
+        <w:rPr>
+          <w:rFonts w:ascii="Times New Roman" w:hAnsi="Times New Roman" w:cs="Times New Roman"/>
+          <w:b/>
+          <w:bCs/>
+          <w:sz w:val="24"/>
+          <w:szCs w:val="24"/>
+        </w:rPr>
+        <w:t xml:space="preserve">. </w:t>
+      </w:r>
+      <w:r>
+        <w:rPr>
+          <w:rFonts w:ascii="Times New Roman" w:hAnsi="Times New Roman" w:cs="Times New Roman"/>
+          <w:b/>
+          <w:bCs/>
+          <w:sz w:val="24"/>
+          <w:szCs w:val="24"/>
+        </w:rPr>
+        <w:t>Created</w:t>
+      </w:r>
+      <w:r>
+        <w:rPr>
+          <w:rFonts w:ascii="Times New Roman" w:hAnsi="Times New Roman" w:cs="Times New Roman"/>
+          <w:b/>
+          <w:bCs/>
+          <w:sz w:val="24"/>
+          <w:szCs w:val="24"/>
+        </w:rPr>
+        <w:t xml:space="preserve"> event.html</w:t>
+      </w:r>
+    </w:p>
+    <w:p>
+      <w:pPr>
+        <w:rPr>
+          <w:rFonts w:ascii="Times New Roman" w:hAnsi="Times New Roman" w:cs="Times New Roman"/>
+          <w:b/>
+          <w:bCs/>
+          <w:sz w:val="24"/>
+          <w:szCs w:val="24"/>
+        </w:rPr>
+      </w:pPr>
+    </w:p>
+    <w:p>
+      <w:pPr>
+        <w:rPr>
+          <w:rFonts w:ascii="Times New Roman" w:hAnsi="Times New Roman" w:cs="Times New Roman"/>
+          <w:b/>
+          <w:bCs/>
+          <w:sz w:val="24"/>
+          <w:szCs w:val="24"/>
+        </w:rPr>
+      </w:pPr>
+      <w:r>
+        <w:rPr>
           <w:noProof/>
         </w:rPr>
         <w:lastRenderedPageBreak/>
         <w:drawing>
-          <wp:inline distT="0" distB="0" distL="0" distR="0" wp14:anchorId="0B2E39C3" wp14:editId="4E182564">
-            <wp:extent cx="5943600" cy="3576320"/>
-            <wp:effectExtent l="0" t="0" r="0" b="5080"/>
-            <wp:docPr id="27" name="Picture 27"/>
+          <wp:inline distT="0" distB="0" distL="0" distR="0" wp14:anchorId="5A31BA54" wp14:editId="325C126C">
+            <wp:extent cx="5943600" cy="3004185"/>
+            <wp:effectExtent l="0" t="0" r="0" b="5715"/>
+            <wp:docPr id="3" name="Picture 3" descr="Text&#10;&#10;Description automatically generated"/>
             <wp:cNvGraphicFramePr>
               <a:graphicFrameLocks xmlns:a="http://schemas.openxmlformats.org/drawingml/2006/main" noChangeAspect="1"/>
             </wp:cNvGraphicFramePr>
@@ -2574,7 +2197,7 @@
               <a:graphicData uri="http://schemas.openxmlformats.org/drawingml/2006/picture">
                 <pic:pic xmlns:pic="http://schemas.openxmlformats.org/drawingml/2006/picture">
                   <pic:nvPicPr>
-                    <pic:cNvPr id="1" name=""/>
+                    <pic:cNvPr id="3" name="Picture 3" descr="Text&#10;&#10;Description automatically generated"/>
                     <pic:cNvPicPr/>
                   </pic:nvPicPr>
                   <pic:blipFill>
@@ -2586,7 +2209,7 @@
                   <pic:spPr>
                     <a:xfrm>
                       <a:off x="0" y="0"/>
-                      <a:ext cx="5943600" cy="3576320"/>
+                      <a:ext cx="5943600" cy="3004185"/>
                     </a:xfrm>
                     <a:prstGeom prst="rect">
                       <a:avLst/>
@@ -2611,13 +2234,64 @@
       </w:pPr>
       <w:r>
         <w:rPr>
+          <w:rFonts w:ascii="Times New Roman" w:hAnsi="Times New Roman" w:cs="Times New Roman"/>
+          <w:b/>
+          <w:bCs/>
+          <w:sz w:val="24"/>
+          <w:szCs w:val="24"/>
+        </w:rPr>
+        <w:t>7</w:t>
+      </w:r>
+      <w:r>
+        <w:rPr>
+          <w:rFonts w:ascii="Times New Roman" w:hAnsi="Times New Roman" w:cs="Times New Roman"/>
+          <w:b/>
+          <w:bCs/>
+          <w:sz w:val="24"/>
+          <w:szCs w:val="24"/>
+        </w:rPr>
+        <w:t xml:space="preserve">. </w:t>
+      </w:r>
+      <w:r>
+        <w:rPr>
+          <w:rFonts w:ascii="Times New Roman" w:hAnsi="Times New Roman" w:cs="Times New Roman"/>
+          <w:b/>
+          <w:bCs/>
+          <w:sz w:val="24"/>
+          <w:szCs w:val="24"/>
+        </w:rPr>
+        <w:t>Created</w:t>
+      </w:r>
+      <w:r>
+        <w:rPr>
+          <w:rFonts w:ascii="Times New Roman" w:hAnsi="Times New Roman" w:cs="Times New Roman"/>
+          <w:b/>
+          <w:bCs/>
+          <w:sz w:val="24"/>
+          <w:szCs w:val="24"/>
+        </w:rPr>
+        <w:t xml:space="preserve"> contactus.html</w:t>
+      </w:r>
+    </w:p>
+    <w:p>
+      <w:pPr>
+        <w:rPr>
+          <w:rFonts w:ascii="Times New Roman" w:hAnsi="Times New Roman" w:cs="Times New Roman"/>
+          <w:b/>
+          <w:bCs/>
+          <w:sz w:val="24"/>
+          <w:szCs w:val="24"/>
+        </w:rPr>
+      </w:pPr>
+      <w:r>
+        <w:rPr>
           <w:noProof/>
         </w:rPr>
         <w:drawing>
-          <wp:inline distT="0" distB="0" distL="0" distR="0" wp14:anchorId="215AAB26" wp14:editId="404780E6">
-            <wp:extent cx="5943600" cy="3731895"/>
-            <wp:effectExtent l="0" t="0" r="0" b="1905"/>
-            <wp:docPr id="28" name="Picture 28"/>
+          <wp:inline distT="0" distB="0" distL="0" distR="0" wp14:anchorId="64236A00" wp14:editId="7C3058CE">
+            <wp:extent cx="5943600" cy="3216910"/>
+            <wp:effectExtent l="0" t="0" r="0" b="2540"/>
+            <wp:docPr id="4" name="Picture 4" descr="Text&#10;&#10;Description automatically generated"/>
             <wp:cNvGraphicFramePr>
               <a:graphicFrameLocks xmlns:a="http://schemas.openxmlformats.org/drawingml/2006/main" noChangeAspect="1"/>
             </wp:cNvGraphicFramePr>
@@ -2625,7 +2299,7 @@
               <a:graphicData uri="http://schemas.openxmlformats.org/drawingml/2006/picture">
                 <pic:pic xmlns:pic="http://schemas.openxmlformats.org/drawingml/2006/picture">
                   <pic:nvPicPr>
-                    <pic:cNvPr id="1" name=""/>
+                    <pic:cNvPr id="4" name="Picture 4" descr="Text&#10;&#10;Description automatically generated"/>
                     <pic:cNvPicPr/>
                   </pic:nvPicPr>
                   <pic:blipFill>
@@ -2637,7 +2311,7 @@
                   <pic:spPr>
                     <a:xfrm>
                       <a:off x="0" y="0"/>
-                      <a:ext cx="5943600" cy="3731895"/>
+                      <a:ext cx="5943600" cy="3216910"/>
                     </a:xfrm>
                     <a:prstGeom prst="rect">
                       <a:avLst/>
@@ -2668,158 +2342,27 @@
           <w:sz w:val="24"/>
           <w:szCs w:val="24"/>
         </w:rPr>
-        <w:t>12.</w:t>
-      </w:r>
-      <w:r>
-        <w:rPr>
-          <w:rFonts w:ascii="Times New Roman" w:hAnsi="Times New Roman" w:cs="Times New Roman"/>
-          <w:b/>
-          <w:bCs/>
-          <w:sz w:val="24"/>
-          <w:szCs w:val="24"/>
-        </w:rPr>
-        <w:t xml:space="preserve"> </w:t>
-      </w:r>
-      <w:r>
-        <w:rPr>
-          <w:rFonts w:ascii="Times New Roman" w:hAnsi="Times New Roman" w:cs="Times New Roman"/>
-          <w:b/>
-          <w:bCs/>
-          <w:sz w:val="24"/>
-          <w:szCs w:val="24"/>
-        </w:rPr>
-        <w:t>M</w:t>
-      </w:r>
-      <w:r>
-        <w:rPr>
-          <w:rFonts w:ascii="Times New Roman" w:hAnsi="Times New Roman" w:cs="Times New Roman"/>
-          <w:b/>
-          <w:bCs/>
-          <w:sz w:val="24"/>
-          <w:szCs w:val="24"/>
-        </w:rPr>
-        <w:t>igrate</w:t>
-      </w:r>
-      <w:r>
-        <w:rPr>
-          <w:rFonts w:ascii="Times New Roman" w:hAnsi="Times New Roman" w:cs="Times New Roman"/>
-          <w:b/>
-          <w:bCs/>
-          <w:sz w:val="24"/>
-          <w:szCs w:val="24"/>
-        </w:rPr>
-        <w:t>d</w:t>
-      </w:r>
-      <w:r>
-        <w:rPr>
-          <w:rFonts w:ascii="Times New Roman" w:hAnsi="Times New Roman" w:cs="Times New Roman"/>
-          <w:b/>
-          <w:bCs/>
-          <w:sz w:val="24"/>
-          <w:szCs w:val="24"/>
-        </w:rPr>
-        <w:t xml:space="preserve"> default sqllist</w:t>
-      </w:r>
-      <w:r>
-        <w:rPr>
-          <w:rFonts w:ascii="Times New Roman" w:hAnsi="Times New Roman" w:cs="Times New Roman"/>
-          <w:b/>
-          <w:bCs/>
-          <w:sz w:val="24"/>
-          <w:szCs w:val="24"/>
-        </w:rPr>
-        <w:t>3</w:t>
-      </w:r>
-      <w:r>
-        <w:rPr>
-          <w:rFonts w:ascii="Times New Roman" w:hAnsi="Times New Roman" w:cs="Times New Roman"/>
-          <w:b/>
-          <w:bCs/>
-          <w:sz w:val="24"/>
-          <w:szCs w:val="24"/>
-        </w:rPr>
-        <w:t xml:space="preserve"> </w:t>
-      </w:r>
-      <w:r>
-        <w:rPr>
-          <w:rFonts w:ascii="Times New Roman" w:hAnsi="Times New Roman" w:cs="Times New Roman"/>
-          <w:b/>
-          <w:bCs/>
-          <w:sz w:val="24"/>
-          <w:szCs w:val="24"/>
-        </w:rPr>
-        <w:t>database</w:t>
-      </w:r>
-      <w:r>
-        <w:rPr>
-          <w:rFonts w:ascii="Times New Roman" w:hAnsi="Times New Roman" w:cs="Times New Roman"/>
-          <w:b/>
-          <w:bCs/>
-          <w:sz w:val="24"/>
-          <w:szCs w:val="24"/>
-        </w:rPr>
-        <w:t>, so the authentication will work</w:t>
-      </w:r>
-    </w:p>
-    <w:p>
-      <w:pPr>
-        <w:rPr>
-          <w:rFonts w:ascii="Times New Roman" w:hAnsi="Times New Roman" w:cs="Times New Roman"/>
-          <w:b/>
-          <w:bCs/>
-          <w:sz w:val="24"/>
-          <w:szCs w:val="24"/>
-        </w:rPr>
-      </w:pPr>
-      <w:r>
-        <w:rPr>
-          <w:rFonts w:ascii="Times New Roman" w:hAnsi="Times New Roman" w:cs="Times New Roman"/>
-          <w:b/>
-          <w:bCs/>
-          <w:sz w:val="24"/>
-          <w:szCs w:val="24"/>
-        </w:rPr>
-        <w:t>1</w:t>
-      </w:r>
-      <w:r>
-        <w:rPr>
-          <w:rFonts w:ascii="Times New Roman" w:hAnsi="Times New Roman" w:cs="Times New Roman"/>
-          <w:b/>
-          <w:bCs/>
-          <w:sz w:val="24"/>
-          <w:szCs w:val="24"/>
-        </w:rPr>
-        <w:t>3</w:t>
-      </w:r>
-      <w:r>
-        <w:rPr>
-          <w:rFonts w:ascii="Times New Roman" w:hAnsi="Times New Roman" w:cs="Times New Roman"/>
-          <w:b/>
-          <w:bCs/>
-          <w:sz w:val="24"/>
-          <w:szCs w:val="24"/>
-        </w:rPr>
-        <w:t xml:space="preserve">. </w:t>
-      </w:r>
-      <w:r>
-        <w:rPr>
-          <w:rFonts w:ascii="Times New Roman" w:hAnsi="Times New Roman" w:cs="Times New Roman"/>
-          <w:b/>
-          <w:bCs/>
-          <w:sz w:val="24"/>
-          <w:szCs w:val="24"/>
-        </w:rPr>
-        <w:t>Created</w:t>
-      </w:r>
-      <w:r>
-        <w:rPr>
-          <w:rFonts w:ascii="Times New Roman" w:hAnsi="Times New Roman" w:cs="Times New Roman"/>
-          <w:b/>
-          <w:bCs/>
-          <w:sz w:val="24"/>
-          <w:szCs w:val="24"/>
-        </w:rPr>
-        <w:t xml:space="preserve"> the authentication logic for login and signup</w:t>
+        <w:t>8</w:t>
+      </w:r>
+      <w:r>
+        <w:rPr>
+          <w:rFonts w:ascii="Times New Roman" w:hAnsi="Times New Roman" w:cs="Times New Roman"/>
+          <w:b/>
+          <w:bCs/>
+          <w:sz w:val="24"/>
+          <w:szCs w:val="24"/>
+        </w:rPr>
+        <w:t>. config project urls</w:t>
+      </w:r>
+      <w:r>
+        <w:rPr>
+          <w:rFonts w:ascii="Times New Roman" w:hAnsi="Times New Roman" w:cs="Times New Roman"/>
+          <w:b/>
+          <w:bCs/>
+          <w:sz w:val="24"/>
+          <w:szCs w:val="24"/>
+        </w:rPr>
+        <w:t>.py</w:t>
       </w:r>
     </w:p>
     <w:p>
@@ -2838,10 +2381,10 @@
         </w:rPr>
         <w:lastRenderedPageBreak/>
         <w:drawing>
-          <wp:inline distT="0" distB="0" distL="0" distR="0" wp14:anchorId="0590346A" wp14:editId="42614672">
-            <wp:extent cx="5943600" cy="1840865"/>
-            <wp:effectExtent l="0" t="0" r="0" b="6985"/>
-            <wp:docPr id="29" name="Picture 29"/>
+          <wp:inline distT="0" distB="0" distL="0" distR="0" wp14:anchorId="510D1952" wp14:editId="3D21D21A">
+            <wp:extent cx="5943600" cy="3205480"/>
+            <wp:effectExtent l="0" t="0" r="0" b="0"/>
+            <wp:docPr id="25" name="Picture 25"/>
             <wp:cNvGraphicFramePr>
               <a:graphicFrameLocks xmlns:a="http://schemas.openxmlformats.org/drawingml/2006/main" noChangeAspect="1"/>
             </wp:cNvGraphicFramePr>
@@ -2861,7 +2404,7 @@
                   <pic:spPr>
                     <a:xfrm>
                       <a:off x="0" y="0"/>
-                      <a:ext cx="5943600" cy="1840865"/>
+                      <a:ext cx="5943600" cy="3205480"/>
                     </a:xfrm>
                     <a:prstGeom prst="rect">
                       <a:avLst/>
@@ -2884,6 +2427,66 @@
           <w:szCs w:val="24"/>
         </w:rPr>
       </w:pPr>
+      <w:r>
+        <w:rPr>
+          <w:rFonts w:ascii="Times New Roman" w:hAnsi="Times New Roman" w:cs="Times New Roman"/>
+          <w:b/>
+          <w:bCs/>
+          <w:sz w:val="24"/>
+          <w:szCs w:val="24"/>
+        </w:rPr>
+        <w:t>9</w:t>
+      </w:r>
+      <w:r>
+        <w:rPr>
+          <w:rFonts w:ascii="Times New Roman" w:hAnsi="Times New Roman" w:cs="Times New Roman"/>
+          <w:b/>
+          <w:bCs/>
+          <w:sz w:val="24"/>
+          <w:szCs w:val="24"/>
+        </w:rPr>
+        <w:t xml:space="preserve">. </w:t>
+      </w:r>
+      <w:r>
+        <w:rPr>
+          <w:rFonts w:ascii="Times New Roman" w:hAnsi="Times New Roman" w:cs="Times New Roman"/>
+          <w:b/>
+          <w:bCs/>
+          <w:sz w:val="24"/>
+          <w:szCs w:val="24"/>
+        </w:rPr>
+        <w:t>Created</w:t>
+      </w:r>
+      <w:r>
+        <w:rPr>
+          <w:rFonts w:ascii="Times New Roman" w:hAnsi="Times New Roman" w:cs="Times New Roman"/>
+          <w:b/>
+          <w:bCs/>
+          <w:sz w:val="24"/>
+          <w:szCs w:val="24"/>
+        </w:rPr>
+        <w:t xml:space="preserve"> views </w:t>
+      </w:r>
+      <w:r>
+        <w:rPr>
+          <w:rFonts w:ascii="Times New Roman" w:hAnsi="Times New Roman" w:cs="Times New Roman"/>
+          <w:b/>
+          <w:bCs/>
+          <w:sz w:val="24"/>
+          <w:szCs w:val="24"/>
+        </w:rPr>
+        <w:t xml:space="preserve">to connect template and </w:t>
+      </w:r>
+      <w:r>
+        <w:rPr>
+          <w:rFonts w:ascii="Times New Roman" w:hAnsi="Times New Roman" w:cs="Times New Roman"/>
+          <w:b/>
+          <w:bCs/>
+          <w:sz w:val="24"/>
+          <w:szCs w:val="24"/>
+        </w:rPr>
+        <w:t>fill out the template.</w:t>
+      </w:r>
     </w:p>
     <w:p>
       <w:pPr>
@@ -2900,10 +2503,10 @@
           <w:noProof/>
         </w:rPr>
         <w:drawing>
-          <wp:inline distT="0" distB="0" distL="0" distR="0" wp14:anchorId="2BEA8C5B" wp14:editId="695106DB">
-            <wp:extent cx="5943600" cy="2329815"/>
-            <wp:effectExtent l="0" t="0" r="0" b="0"/>
-            <wp:docPr id="30" name="Picture 30"/>
+          <wp:inline distT="0" distB="0" distL="0" distR="0" wp14:anchorId="268250CC" wp14:editId="7368273B">
+            <wp:extent cx="5943600" cy="4204970"/>
+            <wp:effectExtent l="0" t="0" r="0" b="5080"/>
+            <wp:docPr id="26" name="Picture 26"/>
             <wp:cNvGraphicFramePr>
               <a:graphicFrameLocks xmlns:a="http://schemas.openxmlformats.org/drawingml/2006/main" noChangeAspect="1"/>
             </wp:cNvGraphicFramePr>
@@ -2923,7 +2526,7 @@
                   <pic:spPr>
                     <a:xfrm>
                       <a:off x="0" y="0"/>
-                      <a:ext cx="5943600" cy="2329815"/>
+                      <a:ext cx="5943600" cy="4204970"/>
                     </a:xfrm>
                     <a:prstGeom prst="rect">
                       <a:avLst/>
@@ -2948,74 +2551,14 @@
       </w:pPr>
       <w:r>
         <w:rPr>
-          <w:rFonts w:ascii="Times New Roman" w:hAnsi="Times New Roman" w:cs="Times New Roman"/>
-          <w:b/>
-          <w:bCs/>
-          <w:sz w:val="24"/>
-          <w:szCs w:val="24"/>
-        </w:rPr>
-        <w:t>1</w:t>
-      </w:r>
-      <w:r>
-        <w:rPr>
-          <w:rFonts w:ascii="Times New Roman" w:hAnsi="Times New Roman" w:cs="Times New Roman"/>
-          <w:b/>
-          <w:bCs/>
-          <w:sz w:val="24"/>
-          <w:szCs w:val="24"/>
-        </w:rPr>
-        <w:t>4</w:t>
-      </w:r>
-      <w:r>
-        <w:rPr>
-          <w:rFonts w:ascii="Times New Roman" w:hAnsi="Times New Roman" w:cs="Times New Roman"/>
-          <w:b/>
-          <w:bCs/>
-          <w:sz w:val="24"/>
-          <w:szCs w:val="24"/>
-        </w:rPr>
-        <w:t xml:space="preserve">. I </w:t>
-      </w:r>
-      <w:r>
-        <w:rPr>
-          <w:rFonts w:ascii="Times New Roman" w:hAnsi="Times New Roman" w:cs="Times New Roman"/>
-          <w:b/>
-          <w:bCs/>
-          <w:sz w:val="24"/>
-          <w:szCs w:val="24"/>
-        </w:rPr>
-        <w:t>Created</w:t>
-      </w:r>
-      <w:r>
-        <w:rPr>
-          <w:rFonts w:ascii="Times New Roman" w:hAnsi="Times New Roman" w:cs="Times New Roman"/>
-          <w:b/>
-          <w:bCs/>
-          <w:sz w:val="24"/>
-          <w:szCs w:val="24"/>
-        </w:rPr>
-        <w:t xml:space="preserve"> 3 users during my testing in my environment</w:t>
-      </w:r>
-    </w:p>
-    <w:p>
-      <w:pPr>
-        <w:rPr>
-          <w:rFonts w:ascii="Times New Roman" w:hAnsi="Times New Roman" w:cs="Times New Roman"/>
-          <w:b/>
-          <w:bCs/>
-          <w:sz w:val="24"/>
-          <w:szCs w:val="24"/>
-        </w:rPr>
-      </w:pPr>
-      <w:r>
-        <w:rPr>
           <w:noProof/>
         </w:rPr>
+        <w:lastRenderedPageBreak/>
         <w:drawing>
-          <wp:inline distT="0" distB="0" distL="0" distR="0" wp14:anchorId="37744E7B" wp14:editId="50CC0763">
-            <wp:extent cx="5943600" cy="1681480"/>
-            <wp:effectExtent l="0" t="0" r="0" b="0"/>
-            <wp:docPr id="38" name="Picture 38"/>
+          <wp:inline distT="0" distB="0" distL="0" distR="0" wp14:anchorId="0B2E39C3" wp14:editId="4E182564">
+            <wp:extent cx="5943600" cy="3576320"/>
+            <wp:effectExtent l="0" t="0" r="0" b="5080"/>
+            <wp:docPr id="27" name="Picture 27"/>
             <wp:cNvGraphicFramePr>
               <a:graphicFrameLocks xmlns:a="http://schemas.openxmlformats.org/drawingml/2006/main" noChangeAspect="1"/>
             </wp:cNvGraphicFramePr>
@@ -3035,7 +2578,7 @@
                   <pic:spPr>
                     <a:xfrm>
                       <a:off x="0" y="0"/>
-                      <a:ext cx="5943600" cy="1681480"/>
+                      <a:ext cx="5943600" cy="3576320"/>
                     </a:xfrm>
                     <a:prstGeom prst="rect">
                       <a:avLst/>
@@ -3058,67 +2601,15 @@
           <w:szCs w:val="24"/>
         </w:rPr>
       </w:pPr>
-    </w:p>
-    <w:p>
-      <w:pPr>
-        <w:rPr>
-          <w:rFonts w:ascii="Times New Roman" w:hAnsi="Times New Roman" w:cs="Times New Roman"/>
-          <w:b/>
-          <w:bCs/>
-          <w:sz w:val="24"/>
-          <w:szCs w:val="24"/>
-        </w:rPr>
-      </w:pPr>
-      <w:r>
-        <w:rPr>
-          <w:rFonts w:ascii="Times New Roman" w:hAnsi="Times New Roman" w:cs="Times New Roman"/>
-          <w:b/>
-          <w:bCs/>
-          <w:sz w:val="24"/>
-          <w:szCs w:val="24"/>
-        </w:rPr>
-        <w:t>User manual</w:t>
-      </w:r>
-    </w:p>
-    <w:p>
-      <w:pPr>
-        <w:rPr>
-          <w:rFonts w:ascii="Times New Roman" w:hAnsi="Times New Roman" w:cs="Times New Roman"/>
-          <w:b/>
-          <w:bCs/>
-          <w:sz w:val="24"/>
-          <w:szCs w:val="24"/>
-        </w:rPr>
-      </w:pPr>
-      <w:r>
-        <w:rPr>
-          <w:rFonts w:ascii="Times New Roman" w:hAnsi="Times New Roman" w:cs="Times New Roman"/>
-          <w:b/>
-          <w:bCs/>
-          <w:sz w:val="24"/>
-          <w:szCs w:val="24"/>
-        </w:rPr>
-        <w:t>Step1: click Home nav item</w:t>
-      </w:r>
-    </w:p>
-    <w:p>
-      <w:pPr>
-        <w:rPr>
-          <w:rFonts w:ascii="Times New Roman" w:hAnsi="Times New Roman" w:cs="Times New Roman"/>
-          <w:sz w:val="24"/>
-          <w:szCs w:val="24"/>
-        </w:rPr>
-      </w:pPr>
       <w:r>
         <w:rPr>
           <w:noProof/>
         </w:rPr>
-        <w:lastRenderedPageBreak/>
         <w:drawing>
-          <wp:inline distT="0" distB="0" distL="0" distR="0" wp14:anchorId="1E2BD4F6" wp14:editId="7EDA0516">
-            <wp:extent cx="5943600" cy="2580005"/>
-            <wp:effectExtent l="0" t="0" r="0" b="0"/>
-            <wp:docPr id="31" name="Picture 31"/>
+          <wp:inline distT="0" distB="0" distL="0" distR="0" wp14:anchorId="215AAB26" wp14:editId="404780E6">
+            <wp:extent cx="5943600" cy="3731895"/>
+            <wp:effectExtent l="0" t="0" r="0" b="1905"/>
+            <wp:docPr id="28" name="Picture 28"/>
             <wp:cNvGraphicFramePr>
               <a:graphicFrameLocks xmlns:a="http://schemas.openxmlformats.org/drawingml/2006/main" noChangeAspect="1"/>
             </wp:cNvGraphicFramePr>
@@ -3138,7 +2629,7 @@
                   <pic:spPr>
                     <a:xfrm>
                       <a:off x="0" y="0"/>
-                      <a:ext cx="5943600" cy="2580005"/>
+                      <a:ext cx="5943600" cy="3731895"/>
                     </a:xfrm>
                     <a:prstGeom prst="rect">
                       <a:avLst/>
@@ -3155,62 +2646,69 @@
       <w:pPr>
         <w:rPr>
           <w:rFonts w:ascii="Times New Roman" w:hAnsi="Times New Roman" w:cs="Times New Roman"/>
-          <w:sz w:val="24"/>
-          <w:szCs w:val="24"/>
-        </w:rPr>
-      </w:pPr>
-      <w:r>
-        <w:rPr>
-          <w:rFonts w:ascii="Times New Roman" w:hAnsi="Times New Roman" w:cs="Times New Roman"/>
-          <w:b/>
-          <w:bCs/>
-          <w:sz w:val="24"/>
-          <w:szCs w:val="24"/>
-        </w:rPr>
-        <w:t>Step</w:t>
-      </w:r>
-      <w:r>
-        <w:rPr>
-          <w:rFonts w:ascii="Times New Roman" w:hAnsi="Times New Roman" w:cs="Times New Roman"/>
-          <w:b/>
-          <w:bCs/>
-          <w:sz w:val="24"/>
-          <w:szCs w:val="24"/>
-        </w:rPr>
-        <w:t xml:space="preserve">2 </w:t>
-      </w:r>
-      <w:r>
-        <w:rPr>
-          <w:rFonts w:ascii="Times New Roman" w:hAnsi="Times New Roman" w:cs="Times New Roman"/>
-          <w:sz w:val="24"/>
-          <w:szCs w:val="24"/>
-        </w:rPr>
-        <w:t xml:space="preserve">Click Login , use </w:t>
-      </w:r>
-      <w:hyperlink r:id="rId23" w:history="1">
-        <w:r>
-          <w:rPr>
-            <w:rStyle w:val="Hyperlink"/>
-            <w:rFonts w:ascii="Times New Roman" w:hAnsi="Times New Roman" w:cs="Times New Roman"/>
-            <w:sz w:val="24"/>
-            <w:szCs w:val="24"/>
-          </w:rPr>
-          <w:t>123@abc.com</w:t>
-        </w:r>
-      </w:hyperlink>
-      <w:r>
-        <w:rPr>
-          <w:rFonts w:ascii="Times New Roman" w:hAnsi="Times New Roman" w:cs="Times New Roman"/>
-          <w:sz w:val="24"/>
-          <w:szCs w:val="24"/>
-        </w:rPr>
-        <w:t xml:space="preserve"> as email address and 123 as password to login</w:t>
-      </w:r>
-    </w:p>
-    <w:p>
-      <w:pPr>
-        <w:rPr>
-          <w:rFonts w:ascii="Times New Roman" w:hAnsi="Times New Roman" w:cs="Times New Roman"/>
+          <w:b/>
+          <w:bCs/>
+          <w:sz w:val="24"/>
+          <w:szCs w:val="24"/>
+        </w:rPr>
+      </w:pPr>
+      <w:r>
+        <w:rPr>
+          <w:rFonts w:ascii="Times New Roman" w:hAnsi="Times New Roman" w:cs="Times New Roman"/>
+          <w:b/>
+          <w:bCs/>
+          <w:sz w:val="24"/>
+          <w:szCs w:val="24"/>
+        </w:rPr>
+        <w:t>10</w:t>
+      </w:r>
+      <w:r>
+        <w:rPr>
+          <w:rFonts w:ascii="Times New Roman" w:hAnsi="Times New Roman" w:cs="Times New Roman"/>
+          <w:b/>
+          <w:bCs/>
+          <w:sz w:val="24"/>
+          <w:szCs w:val="24"/>
+        </w:rPr>
+        <w:t xml:space="preserve">. </w:t>
+      </w:r>
+      <w:r>
+        <w:rPr>
+          <w:rFonts w:ascii="Times New Roman" w:hAnsi="Times New Roman" w:cs="Times New Roman"/>
+          <w:b/>
+          <w:bCs/>
+          <w:sz w:val="24"/>
+          <w:szCs w:val="24"/>
+        </w:rPr>
+        <w:t>Created</w:t>
+      </w:r>
+      <w:r>
+        <w:rPr>
+          <w:rFonts w:ascii="Times New Roman" w:hAnsi="Times New Roman" w:cs="Times New Roman"/>
+          <w:b/>
+          <w:bCs/>
+          <w:sz w:val="24"/>
+          <w:szCs w:val="24"/>
+        </w:rPr>
+        <w:t xml:space="preserve"> </w:t>
+      </w:r>
+      <w:r>
+        <w:rPr>
+          <w:rFonts w:ascii="Times New Roman" w:hAnsi="Times New Roman" w:cs="Times New Roman"/>
+          <w:b/>
+          <w:bCs/>
+          <w:sz w:val="24"/>
+          <w:szCs w:val="24"/>
+        </w:rPr>
+        <w:t>view method</w:t>
+      </w:r>
+    </w:p>
+    <w:p>
+      <w:pPr>
+        <w:rPr>
+          <w:rFonts w:ascii="Times New Roman" w:hAnsi="Times New Roman" w:cs="Times New Roman"/>
+          <w:b/>
+          <w:bCs/>
           <w:sz w:val="24"/>
           <w:szCs w:val="24"/>
         </w:rPr>
@@ -3219,11 +2717,12 @@
         <w:rPr>
           <w:noProof/>
         </w:rPr>
+        <w:lastRenderedPageBreak/>
         <w:drawing>
-          <wp:inline distT="0" distB="0" distL="0" distR="0" wp14:anchorId="311F5379" wp14:editId="0EAD974D">
-            <wp:extent cx="5943600" cy="3042285"/>
-            <wp:effectExtent l="0" t="0" r="0" b="5715"/>
-            <wp:docPr id="32" name="Picture 32"/>
+          <wp:inline distT="0" distB="0" distL="0" distR="0" wp14:anchorId="073C0CDF" wp14:editId="07BB61ED">
+            <wp:extent cx="5943600" cy="3771900"/>
+            <wp:effectExtent l="0" t="0" r="0" b="0"/>
+            <wp:docPr id="5" name="Picture 5" descr="Text&#10;&#10;Description automatically generated"/>
             <wp:cNvGraphicFramePr>
               <a:graphicFrameLocks xmlns:a="http://schemas.openxmlformats.org/drawingml/2006/main" noChangeAspect="1"/>
             </wp:cNvGraphicFramePr>
@@ -3231,7 +2730,58 @@
               <a:graphicData uri="http://schemas.openxmlformats.org/drawingml/2006/picture">
                 <pic:pic xmlns:pic="http://schemas.openxmlformats.org/drawingml/2006/picture">
                   <pic:nvPicPr>
-                    <pic:cNvPr id="1" name=""/>
+                    <pic:cNvPr id="5" name="Picture 5" descr="Text&#10;&#10;Description automatically generated"/>
+                    <pic:cNvPicPr/>
+                  </pic:nvPicPr>
+                  <pic:blipFill>
+                    <a:blip r:embed="rId23"/>
+                    <a:stretch>
+                      <a:fillRect/>
+                    </a:stretch>
+                  </pic:blipFill>
+                  <pic:spPr>
+                    <a:xfrm>
+                      <a:off x="0" y="0"/>
+                      <a:ext cx="5943600" cy="3771900"/>
+                    </a:xfrm>
+                    <a:prstGeom prst="rect">
+                      <a:avLst/>
+                    </a:prstGeom>
+                  </pic:spPr>
+                </pic:pic>
+              </a:graphicData>
+            </a:graphic>
+          </wp:inline>
+        </w:drawing>
+      </w:r>
+    </w:p>
+    <w:p>
+      <w:pPr>
+        <w:rPr>
+          <w:rFonts w:ascii="Times New Roman" w:hAnsi="Times New Roman" w:cs="Times New Roman"/>
+          <w:b/>
+          <w:bCs/>
+          <w:sz w:val="24"/>
+          <w:szCs w:val="24"/>
+        </w:rPr>
+      </w:pPr>
+      <w:r>
+        <w:rPr>
+          <w:noProof/>
+        </w:rPr>
+        <w:drawing>
+          <wp:inline distT="0" distB="0" distL="0" distR="0" wp14:anchorId="4327F29F" wp14:editId="46B73E9F">
+            <wp:extent cx="5943600" cy="3276600"/>
+            <wp:effectExtent l="0" t="0" r="0" b="0"/>
+            <wp:docPr id="6" name="Picture 6" descr="Text&#10;&#10;Description automatically generated"/>
+            <wp:cNvGraphicFramePr>
+              <a:graphicFrameLocks xmlns:a="http://schemas.openxmlformats.org/drawingml/2006/main" noChangeAspect="1"/>
+            </wp:cNvGraphicFramePr>
+            <a:graphic xmlns:a="http://schemas.openxmlformats.org/drawingml/2006/main">
+              <a:graphicData uri="http://schemas.openxmlformats.org/drawingml/2006/picture">
+                <pic:pic xmlns:pic="http://schemas.openxmlformats.org/drawingml/2006/picture">
+                  <pic:nvPicPr>
+                    <pic:cNvPr id="6" name="Picture 6" descr="Text&#10;&#10;Description automatically generated"/>
                     <pic:cNvPicPr/>
                   </pic:nvPicPr>
                   <pic:blipFill>
@@ -3243,7 +2793,7 @@
                   <pic:spPr>
                     <a:xfrm>
                       <a:off x="0" y="0"/>
-                      <a:ext cx="5943600" cy="3042285"/>
+                      <a:ext cx="5943600" cy="3276600"/>
                     </a:xfrm>
                     <a:prstGeom prst="rect">
                       <a:avLst/>
@@ -3260,53 +2810,76 @@
       <w:pPr>
         <w:rPr>
           <w:rFonts w:ascii="Times New Roman" w:hAnsi="Times New Roman" w:cs="Times New Roman"/>
-          <w:sz w:val="24"/>
-          <w:szCs w:val="24"/>
-        </w:rPr>
-      </w:pPr>
-      <w:r>
-        <w:rPr>
-          <w:rFonts w:ascii="Times New Roman" w:hAnsi="Times New Roman" w:cs="Times New Roman"/>
-          <w:b/>
-          <w:bCs/>
-          <w:sz w:val="24"/>
-          <w:szCs w:val="24"/>
-        </w:rPr>
-        <w:t>Step</w:t>
-      </w:r>
-      <w:r>
-        <w:rPr>
-          <w:rFonts w:ascii="Times New Roman" w:hAnsi="Times New Roman" w:cs="Times New Roman"/>
-          <w:b/>
-          <w:bCs/>
-          <w:sz w:val="24"/>
-          <w:szCs w:val="24"/>
-        </w:rPr>
-        <w:t xml:space="preserve">3 </w:t>
-      </w:r>
-      <w:r>
-        <w:rPr>
-          <w:rFonts w:ascii="Times New Roman" w:hAnsi="Times New Roman" w:cs="Times New Roman"/>
-          <w:sz w:val="24"/>
-          <w:szCs w:val="24"/>
-        </w:rPr>
-        <w:t xml:space="preserve">Click Sign up to </w:t>
-      </w:r>
-      <w:r>
-        <w:rPr>
-          <w:rFonts w:ascii="Times New Roman" w:hAnsi="Times New Roman" w:cs="Times New Roman"/>
-          <w:sz w:val="24"/>
-          <w:szCs w:val="24"/>
-        </w:rPr>
-        <w:t>Created</w:t>
-      </w:r>
-      <w:r>
-        <w:rPr>
-          <w:rFonts w:ascii="Times New Roman" w:hAnsi="Times New Roman" w:cs="Times New Roman"/>
-          <w:sz w:val="24"/>
-          <w:szCs w:val="24"/>
-        </w:rPr>
-        <w:t xml:space="preserve"> your own credentials. </w:t>
+          <w:b/>
+          <w:bCs/>
+          <w:sz w:val="24"/>
+          <w:szCs w:val="24"/>
+        </w:rPr>
+      </w:pPr>
+    </w:p>
+    <w:p>
+      <w:pPr>
+        <w:rPr>
+          <w:rFonts w:ascii="Times New Roman" w:hAnsi="Times New Roman" w:cs="Times New Roman"/>
+          <w:b/>
+          <w:bCs/>
+          <w:sz w:val="24"/>
+          <w:szCs w:val="24"/>
+        </w:rPr>
+      </w:pPr>
+    </w:p>
+    <w:p>
+      <w:pPr>
+        <w:rPr>
+          <w:rFonts w:ascii="Times New Roman" w:hAnsi="Times New Roman" w:cs="Times New Roman"/>
+          <w:b/>
+          <w:bCs/>
+          <w:sz w:val="24"/>
+          <w:szCs w:val="24"/>
+        </w:rPr>
+      </w:pPr>
+    </w:p>
+    <w:p>
+      <w:pPr>
+        <w:rPr>
+          <w:rFonts w:ascii="Times New Roman" w:hAnsi="Times New Roman" w:cs="Times New Roman"/>
+          <w:b/>
+          <w:bCs/>
+          <w:sz w:val="24"/>
+          <w:szCs w:val="24"/>
+        </w:rPr>
+      </w:pPr>
+      <w:r>
+        <w:rPr>
+          <w:rFonts w:ascii="Times New Roman" w:hAnsi="Times New Roman" w:cs="Times New Roman"/>
+          <w:b/>
+          <w:bCs/>
+          <w:sz w:val="24"/>
+          <w:szCs w:val="24"/>
+        </w:rPr>
+        <w:lastRenderedPageBreak/>
+        <w:t>User manual</w:t>
+      </w:r>
+    </w:p>
+    <w:p>
+      <w:pPr>
+        <w:rPr>
+          <w:rFonts w:ascii="Times New Roman" w:hAnsi="Times New Roman" w:cs="Times New Roman"/>
+          <w:b/>
+          <w:bCs/>
+          <w:sz w:val="24"/>
+          <w:szCs w:val="24"/>
+        </w:rPr>
+      </w:pPr>
+      <w:r>
+        <w:rPr>
+          <w:rFonts w:ascii="Times New Roman" w:hAnsi="Times New Roman" w:cs="Times New Roman"/>
+          <w:b/>
+          <w:bCs/>
+          <w:sz w:val="24"/>
+          <w:szCs w:val="24"/>
+        </w:rPr>
+        <w:t>Step1: click Home nav item</w:t>
       </w:r>
     </w:p>
     <w:p>
@@ -3321,12 +2894,11 @@
         <w:rPr>
           <w:noProof/>
         </w:rPr>
-        <w:lastRenderedPageBreak/>
         <w:drawing>
-          <wp:inline distT="0" distB="0" distL="0" distR="0" wp14:anchorId="35E61720" wp14:editId="287B0FD3">
-            <wp:extent cx="5943600" cy="3201035"/>
+          <wp:inline distT="0" distB="0" distL="0" distR="0" wp14:anchorId="1E2BD4F6" wp14:editId="7EDA0516">
+            <wp:extent cx="5943600" cy="2580005"/>
             <wp:effectExtent l="0" t="0" r="0" b="0"/>
-            <wp:docPr id="33" name="Picture 33"/>
+            <wp:docPr id="31" name="Picture 31"/>
             <wp:cNvGraphicFramePr>
               <a:graphicFrameLocks xmlns:a="http://schemas.openxmlformats.org/drawingml/2006/main" noChangeAspect="1"/>
             </wp:cNvGraphicFramePr>
@@ -3346,7 +2918,7 @@
                   <pic:spPr>
                     <a:xfrm>
                       <a:off x="0" y="0"/>
-                      <a:ext cx="5943600" cy="3201035"/>
+                      <a:ext cx="5943600" cy="2580005"/>
                     </a:xfrm>
                     <a:prstGeom prst="rect">
                       <a:avLst/>
@@ -3375,25 +2947,66 @@
           <w:sz w:val="24"/>
           <w:szCs w:val="24"/>
         </w:rPr>
-        <w:t>Step</w:t>
-      </w:r>
-      <w:r>
-        <w:rPr>
-          <w:rFonts w:ascii="Times New Roman" w:hAnsi="Times New Roman" w:cs="Times New Roman"/>
-          <w:b/>
-          <w:bCs/>
-          <w:sz w:val="24"/>
-          <w:szCs w:val="24"/>
-        </w:rPr>
-        <w:t xml:space="preserve">4 </w:t>
-      </w:r>
-      <w:r>
-        <w:rPr>
-          <w:rFonts w:ascii="Times New Roman" w:hAnsi="Times New Roman" w:cs="Times New Roman"/>
-          <w:sz w:val="24"/>
-          <w:szCs w:val="24"/>
-        </w:rPr>
-        <w:t>Click officers menu item. Currently it has all fake data.</w:t>
+        <w:t xml:space="preserve">Step2 </w:t>
+      </w:r>
+      <w:r>
+        <w:rPr>
+          <w:rFonts w:ascii="Times New Roman" w:hAnsi="Times New Roman" w:cs="Times New Roman"/>
+          <w:sz w:val="24"/>
+          <w:szCs w:val="24"/>
+        </w:rPr>
+        <w:t xml:space="preserve">Click Login , use </w:t>
+      </w:r>
+      <w:hyperlink r:id="rId26" w:history="1">
+        <w:r>
+          <w:rPr>
+            <w:rStyle w:val="Hyperlink"/>
+            <w:rFonts w:ascii="Times New Roman" w:hAnsi="Times New Roman" w:cs="Times New Roman"/>
+            <w:sz w:val="24"/>
+            <w:szCs w:val="24"/>
+          </w:rPr>
+          <w:t>123@abc.com</w:t>
+        </w:r>
+      </w:hyperlink>
+      <w:r>
+        <w:rPr>
+          <w:rFonts w:ascii="Times New Roman" w:hAnsi="Times New Roman" w:cs="Times New Roman"/>
+          <w:sz w:val="24"/>
+          <w:szCs w:val="24"/>
+        </w:rPr>
+        <w:t xml:space="preserve"> as </w:t>
+      </w:r>
+      <w:r>
+        <w:rPr>
+          <w:rFonts w:ascii="Times New Roman" w:hAnsi="Times New Roman" w:cs="Times New Roman"/>
+          <w:sz w:val="24"/>
+          <w:szCs w:val="24"/>
+        </w:rPr>
+        <w:t xml:space="preserve">default </w:t>
+      </w:r>
+      <w:r>
+        <w:rPr>
+          <w:rFonts w:ascii="Times New Roman" w:hAnsi="Times New Roman" w:cs="Times New Roman"/>
+          <w:sz w:val="24"/>
+          <w:szCs w:val="24"/>
+        </w:rPr>
+        <w:t xml:space="preserve">email address and </w:t>
+      </w:r>
+      <w:r>
+        <w:rPr>
+          <w:rFonts w:ascii="Times New Roman" w:hAnsi="Times New Roman" w:cs="Times New Roman"/>
+          <w:sz w:val="24"/>
+          <w:szCs w:val="24"/>
+        </w:rPr>
+        <w:t>any string e.g.</w:t>
+      </w:r>
+      <w:r>
+        <w:rPr>
+          <w:rFonts w:ascii="Times New Roman" w:hAnsi="Times New Roman" w:cs="Times New Roman"/>
+          <w:sz w:val="24"/>
+          <w:szCs w:val="24"/>
+        </w:rPr>
+        <w:t>123 as password to login</w:t>
       </w:r>
     </w:p>
     <w:p>
@@ -3409,10 +3022,10 @@
           <w:noProof/>
         </w:rPr>
         <w:drawing>
-          <wp:inline distT="0" distB="0" distL="0" distR="0" wp14:anchorId="58886EFD" wp14:editId="30AF91E2">
-            <wp:extent cx="5943600" cy="1811020"/>
-            <wp:effectExtent l="0" t="0" r="0" b="0"/>
-            <wp:docPr id="34" name="Picture 34"/>
+          <wp:inline distT="0" distB="0" distL="0" distR="0" wp14:anchorId="6AA5963D" wp14:editId="7B25E069">
+            <wp:extent cx="5943600" cy="3228975"/>
+            <wp:effectExtent l="0" t="0" r="0" b="9525"/>
+            <wp:docPr id="7" name="Picture 7" descr="Graphical user interface, text, application, email&#10;&#10;Description automatically generated"/>
             <wp:cNvGraphicFramePr>
               <a:graphicFrameLocks xmlns:a="http://schemas.openxmlformats.org/drawingml/2006/main" noChangeAspect="1"/>
             </wp:cNvGraphicFramePr>
@@ -3420,94 +3033,7 @@
               <a:graphicData uri="http://schemas.openxmlformats.org/drawingml/2006/picture">
                 <pic:pic xmlns:pic="http://schemas.openxmlformats.org/drawingml/2006/picture">
                   <pic:nvPicPr>
-                    <pic:cNvPr id="1" name=""/>
-                    <pic:cNvPicPr/>
-                  </pic:nvPicPr>
-                  <pic:blipFill>
-                    <a:blip r:embed="rId26"/>
-                    <a:stretch>
-                      <a:fillRect/>
-                    </a:stretch>
-                  </pic:blipFill>
-                  <pic:spPr>
-                    <a:xfrm>
-                      <a:off x="0" y="0"/>
-                      <a:ext cx="5943600" cy="1811020"/>
-                    </a:xfrm>
-                    <a:prstGeom prst="rect">
-                      <a:avLst/>
-                    </a:prstGeom>
-                  </pic:spPr>
-                </pic:pic>
-              </a:graphicData>
-            </a:graphic>
-          </wp:inline>
-        </w:drawing>
-      </w:r>
-    </w:p>
-    <w:p>
-      <w:pPr>
-        <w:rPr>
-          <w:rFonts w:ascii="Times New Roman" w:hAnsi="Times New Roman" w:cs="Times New Roman"/>
-          <w:sz w:val="24"/>
-          <w:szCs w:val="24"/>
-        </w:rPr>
-      </w:pPr>
-      <w:r>
-        <w:rPr>
-          <w:rFonts w:ascii="Times New Roman" w:hAnsi="Times New Roman" w:cs="Times New Roman"/>
-          <w:b/>
-          <w:bCs/>
-          <w:sz w:val="24"/>
-          <w:szCs w:val="24"/>
-        </w:rPr>
-        <w:t>Step</w:t>
-      </w:r>
-      <w:r>
-        <w:rPr>
-          <w:rFonts w:ascii="Times New Roman" w:hAnsi="Times New Roman" w:cs="Times New Roman"/>
-          <w:b/>
-          <w:bCs/>
-          <w:sz w:val="24"/>
-          <w:szCs w:val="24"/>
-        </w:rPr>
-        <w:t xml:space="preserve"> 5 </w:t>
-      </w:r>
-      <w:r>
-        <w:rPr>
-          <w:rFonts w:ascii="Times New Roman" w:hAnsi="Times New Roman" w:cs="Times New Roman"/>
-          <w:sz w:val="24"/>
-          <w:szCs w:val="24"/>
-        </w:rPr>
-        <w:t>Click event menu item, currently it has all fake data</w:t>
-      </w:r>
-    </w:p>
-    <w:p>
-      <w:pPr>
-        <w:rPr>
-          <w:rFonts w:ascii="Times New Roman" w:hAnsi="Times New Roman" w:cs="Times New Roman"/>
-          <w:sz w:val="24"/>
-          <w:szCs w:val="24"/>
-        </w:rPr>
-      </w:pPr>
-      <w:r>
-        <w:rPr>
-          <w:noProof/>
-        </w:rPr>
-        <w:lastRenderedPageBreak/>
-        <w:drawing>
-          <wp:inline distT="0" distB="0" distL="0" distR="0" wp14:anchorId="2184A8C6" wp14:editId="142F94BA">
-            <wp:extent cx="5943600" cy="2704465"/>
-            <wp:effectExtent l="0" t="0" r="0" b="635"/>
-            <wp:docPr id="35" name="Picture 35"/>
-            <wp:cNvGraphicFramePr>
-              <a:graphicFrameLocks xmlns:a="http://schemas.openxmlformats.org/drawingml/2006/main" noChangeAspect="1"/>
-            </wp:cNvGraphicFramePr>
-            <a:graphic xmlns:a="http://schemas.openxmlformats.org/drawingml/2006/main">
-              <a:graphicData uri="http://schemas.openxmlformats.org/drawingml/2006/picture">
-                <pic:pic xmlns:pic="http://schemas.openxmlformats.org/drawingml/2006/picture">
-                  <pic:nvPicPr>
-                    <pic:cNvPr id="1" name=""/>
+                    <pic:cNvPr id="7" name="Picture 7" descr="Graphical user interface, text, application, email&#10;&#10;Description automatically generated"/>
                     <pic:cNvPicPr/>
                   </pic:nvPicPr>
                   <pic:blipFill>
@@ -3519,7 +3045,7 @@
                   <pic:spPr>
                     <a:xfrm>
                       <a:off x="0" y="0"/>
-                      <a:ext cx="5943600" cy="2704465"/>
+                      <a:ext cx="5943600" cy="3228975"/>
                     </a:xfrm>
                     <a:prstGeom prst="rect">
                       <a:avLst/>
@@ -3548,25 +3074,15 @@
           <w:sz w:val="24"/>
           <w:szCs w:val="24"/>
         </w:rPr>
-        <w:t>Step</w:t>
-      </w:r>
-      <w:r>
-        <w:rPr>
-          <w:rFonts w:ascii="Times New Roman" w:hAnsi="Times New Roman" w:cs="Times New Roman"/>
-          <w:b/>
-          <w:bCs/>
-          <w:sz w:val="24"/>
-          <w:szCs w:val="24"/>
-        </w:rPr>
-        <w:t xml:space="preserve">6 </w:t>
-      </w:r>
-      <w:r>
-        <w:rPr>
-          <w:rFonts w:ascii="Times New Roman" w:hAnsi="Times New Roman" w:cs="Times New Roman"/>
-          <w:sz w:val="24"/>
-          <w:szCs w:val="24"/>
-        </w:rPr>
-        <w:t>Click news menu item</w:t>
+        <w:t xml:space="preserve">Step4 </w:t>
+      </w:r>
+      <w:r>
+        <w:rPr>
+          <w:rFonts w:ascii="Times New Roman" w:hAnsi="Times New Roman" w:cs="Times New Roman"/>
+          <w:sz w:val="24"/>
+          <w:szCs w:val="24"/>
+        </w:rPr>
+        <w:t>Click officers menu item. Currently it has all fake data.</w:t>
       </w:r>
     </w:p>
     <w:p>
@@ -3581,11 +3097,12 @@
         <w:rPr>
           <w:noProof/>
         </w:rPr>
+        <w:lastRenderedPageBreak/>
         <w:drawing>
-          <wp:inline distT="0" distB="0" distL="0" distR="0" wp14:anchorId="2054B404" wp14:editId="2AEE9600">
-            <wp:extent cx="5943600" cy="2747010"/>
+          <wp:inline distT="0" distB="0" distL="0" distR="0" wp14:anchorId="58886EFD" wp14:editId="30AF91E2">
+            <wp:extent cx="5943600" cy="1811020"/>
             <wp:effectExtent l="0" t="0" r="0" b="0"/>
-            <wp:docPr id="36" name="Picture 36"/>
+            <wp:docPr id="34" name="Picture 34"/>
             <wp:cNvGraphicFramePr>
               <a:graphicFrameLocks xmlns:a="http://schemas.openxmlformats.org/drawingml/2006/main" noChangeAspect="1"/>
             </wp:cNvGraphicFramePr>
@@ -3605,7 +3122,7 @@
                   <pic:spPr>
                     <a:xfrm>
                       <a:off x="0" y="0"/>
-                      <a:ext cx="5943600" cy="2747010"/>
+                      <a:ext cx="5943600" cy="1811020"/>
                     </a:xfrm>
                     <a:prstGeom prst="rect">
                       <a:avLst/>
@@ -3634,25 +3151,15 @@
           <w:sz w:val="24"/>
           <w:szCs w:val="24"/>
         </w:rPr>
-        <w:t>Step</w:t>
-      </w:r>
-      <w:r>
-        <w:rPr>
-          <w:rFonts w:ascii="Times New Roman" w:hAnsi="Times New Roman" w:cs="Times New Roman"/>
-          <w:b/>
-          <w:bCs/>
-          <w:sz w:val="24"/>
-          <w:szCs w:val="24"/>
-        </w:rPr>
-        <w:t xml:space="preserve">7 </w:t>
-      </w:r>
-      <w:r>
-        <w:rPr>
-          <w:rFonts w:ascii="Times New Roman" w:hAnsi="Times New Roman" w:cs="Times New Roman"/>
-          <w:sz w:val="24"/>
-          <w:szCs w:val="24"/>
-        </w:rPr>
-        <w:t>Click Contact Us menu item</w:t>
+        <w:t xml:space="preserve">Step 5 </w:t>
+      </w:r>
+      <w:r>
+        <w:rPr>
+          <w:rFonts w:ascii="Times New Roman" w:hAnsi="Times New Roman" w:cs="Times New Roman"/>
+          <w:sz w:val="24"/>
+          <w:szCs w:val="24"/>
+        </w:rPr>
+        <w:t>Click event menu item, currently it has all fake data</w:t>
       </w:r>
     </w:p>
     <w:p>
@@ -3667,12 +3174,11 @@
         <w:rPr>
           <w:noProof/>
         </w:rPr>
-        <w:lastRenderedPageBreak/>
         <w:drawing>
-          <wp:inline distT="0" distB="0" distL="0" distR="0" wp14:anchorId="70556AC2" wp14:editId="221B0BAF">
-            <wp:extent cx="5943600" cy="2747010"/>
-            <wp:effectExtent l="0" t="0" r="0" b="0"/>
-            <wp:docPr id="37" name="Picture 37"/>
+          <wp:inline distT="0" distB="0" distL="0" distR="0" wp14:anchorId="2184A8C6" wp14:editId="142F94BA">
+            <wp:extent cx="5943600" cy="2704465"/>
+            <wp:effectExtent l="0" t="0" r="0" b="635"/>
+            <wp:docPr id="35" name="Picture 35"/>
             <wp:cNvGraphicFramePr>
               <a:graphicFrameLocks xmlns:a="http://schemas.openxmlformats.org/drawingml/2006/main" noChangeAspect="1"/>
             </wp:cNvGraphicFramePr>
@@ -3684,7 +3190,7 @@
                     <pic:cNvPicPr/>
                   </pic:nvPicPr>
                   <pic:blipFill>
-                    <a:blip r:embed="rId28"/>
+                    <a:blip r:embed="rId29"/>
                     <a:stretch>
                       <a:fillRect/>
                     </a:stretch>
@@ -3692,7 +3198,7 @@
                   <pic:spPr>
                     <a:xfrm>
                       <a:off x="0" y="0"/>
-                      <a:ext cx="5943600" cy="2747010"/>
+                      <a:ext cx="5943600" cy="2704465"/>
                     </a:xfrm>
                     <a:prstGeom prst="rect">
                       <a:avLst/>
@@ -3709,6 +3215,159 @@
       <w:pPr>
         <w:rPr>
           <w:rFonts w:ascii="Times New Roman" w:hAnsi="Times New Roman" w:cs="Times New Roman"/>
+          <w:sz w:val="24"/>
+          <w:szCs w:val="24"/>
+        </w:rPr>
+      </w:pPr>
+      <w:r>
+        <w:rPr>
+          <w:rFonts w:ascii="Times New Roman" w:hAnsi="Times New Roman" w:cs="Times New Roman"/>
+          <w:b/>
+          <w:bCs/>
+          <w:sz w:val="24"/>
+          <w:szCs w:val="24"/>
+        </w:rPr>
+        <w:t xml:space="preserve">Step6 </w:t>
+      </w:r>
+      <w:r>
+        <w:rPr>
+          <w:rFonts w:ascii="Times New Roman" w:hAnsi="Times New Roman" w:cs="Times New Roman"/>
+          <w:sz w:val="24"/>
+          <w:szCs w:val="24"/>
+        </w:rPr>
+        <w:t>Click news menu item</w:t>
+      </w:r>
+    </w:p>
+    <w:p>
+      <w:pPr>
+        <w:rPr>
+          <w:rFonts w:ascii="Times New Roman" w:hAnsi="Times New Roman" w:cs="Times New Roman"/>
+          <w:sz w:val="24"/>
+          <w:szCs w:val="24"/>
+        </w:rPr>
+      </w:pPr>
+      <w:r>
+        <w:rPr>
+          <w:noProof/>
+        </w:rPr>
+        <w:drawing>
+          <wp:inline distT="0" distB="0" distL="0" distR="0" wp14:anchorId="6A2558E7" wp14:editId="4E236709">
+            <wp:extent cx="5943600" cy="2366645"/>
+            <wp:effectExtent l="0" t="0" r="0" b="0"/>
+            <wp:docPr id="8" name="Picture 8" descr="Graphical user interface&#10;&#10;Description automatically generated"/>
+            <wp:cNvGraphicFramePr>
+              <a:graphicFrameLocks xmlns:a="http://schemas.openxmlformats.org/drawingml/2006/main" noChangeAspect="1"/>
+            </wp:cNvGraphicFramePr>
+            <a:graphic xmlns:a="http://schemas.openxmlformats.org/drawingml/2006/main">
+              <a:graphicData uri="http://schemas.openxmlformats.org/drawingml/2006/picture">
+                <pic:pic xmlns:pic="http://schemas.openxmlformats.org/drawingml/2006/picture">
+                  <pic:nvPicPr>
+                    <pic:cNvPr id="8" name="Picture 8" descr="Graphical user interface&#10;&#10;Description automatically generated"/>
+                    <pic:cNvPicPr/>
+                  </pic:nvPicPr>
+                  <pic:blipFill>
+                    <a:blip r:embed="rId30"/>
+                    <a:stretch>
+                      <a:fillRect/>
+                    </a:stretch>
+                  </pic:blipFill>
+                  <pic:spPr>
+                    <a:xfrm>
+                      <a:off x="0" y="0"/>
+                      <a:ext cx="5943600" cy="2366645"/>
+                    </a:xfrm>
+                    <a:prstGeom prst="rect">
+                      <a:avLst/>
+                    </a:prstGeom>
+                  </pic:spPr>
+                </pic:pic>
+              </a:graphicData>
+            </a:graphic>
+          </wp:inline>
+        </w:drawing>
+      </w:r>
+    </w:p>
+    <w:p>
+      <w:pPr>
+        <w:rPr>
+          <w:rFonts w:ascii="Times New Roman" w:hAnsi="Times New Roman" w:cs="Times New Roman"/>
+          <w:sz w:val="24"/>
+          <w:szCs w:val="24"/>
+        </w:rPr>
+      </w:pPr>
+      <w:r>
+        <w:rPr>
+          <w:rFonts w:ascii="Times New Roman" w:hAnsi="Times New Roman" w:cs="Times New Roman"/>
+          <w:b/>
+          <w:bCs/>
+          <w:sz w:val="24"/>
+          <w:szCs w:val="24"/>
+        </w:rPr>
+        <w:t xml:space="preserve">Step7 </w:t>
+      </w:r>
+      <w:r>
+        <w:rPr>
+          <w:rFonts w:ascii="Times New Roman" w:hAnsi="Times New Roman" w:cs="Times New Roman"/>
+          <w:sz w:val="24"/>
+          <w:szCs w:val="24"/>
+        </w:rPr>
+        <w:t>Click Contact Us menu item</w:t>
+      </w:r>
+    </w:p>
+    <w:p>
+      <w:pPr>
+        <w:rPr>
+          <w:rFonts w:ascii="Times New Roman" w:hAnsi="Times New Roman" w:cs="Times New Roman"/>
+          <w:sz w:val="24"/>
+          <w:szCs w:val="24"/>
+        </w:rPr>
+      </w:pPr>
+      <w:r>
+        <w:rPr>
+          <w:noProof/>
+        </w:rPr>
+        <w:lastRenderedPageBreak/>
+        <w:drawing>
+          <wp:inline distT="0" distB="0" distL="0" distR="0" wp14:anchorId="671B36D3" wp14:editId="196B61DA">
+            <wp:extent cx="5943600" cy="2914650"/>
+            <wp:effectExtent l="0" t="0" r="0" b="0"/>
+            <wp:docPr id="9" name="Picture 9" descr="A bald eagle with its mouth open&#10;&#10;Description automatically generated with medium confidence"/>
+            <wp:cNvGraphicFramePr>
+              <a:graphicFrameLocks xmlns:a="http://schemas.openxmlformats.org/drawingml/2006/main" noChangeAspect="1"/>
+            </wp:cNvGraphicFramePr>
+            <a:graphic xmlns:a="http://schemas.openxmlformats.org/drawingml/2006/main">
+              <a:graphicData uri="http://schemas.openxmlformats.org/drawingml/2006/picture">
+                <pic:pic xmlns:pic="http://schemas.openxmlformats.org/drawingml/2006/picture">
+                  <pic:nvPicPr>
+                    <pic:cNvPr id="9" name="Picture 9" descr="A bald eagle with its mouth open&#10;&#10;Description automatically generated with medium confidence"/>
+                    <pic:cNvPicPr/>
+                  </pic:nvPicPr>
+                  <pic:blipFill>
+                    <a:blip r:embed="rId31"/>
+                    <a:stretch>
+                      <a:fillRect/>
+                    </a:stretch>
+                  </pic:blipFill>
+                  <pic:spPr>
+                    <a:xfrm>
+                      <a:off x="0" y="0"/>
+                      <a:ext cx="5943600" cy="2914650"/>
+                    </a:xfrm>
+                    <a:prstGeom prst="rect">
+                      <a:avLst/>
+                    </a:prstGeom>
+                  </pic:spPr>
+                </pic:pic>
+              </a:graphicData>
+            </a:graphic>
+          </wp:inline>
+        </w:drawing>
+      </w:r>
+    </w:p>
+    <w:p>
+      <w:pPr>
+        <w:rPr>
+          <w:rFonts w:ascii="Times New Roman" w:hAnsi="Times New Roman" w:cs="Times New Roman"/>
           <w:b/>
           <w:bCs/>
           <w:sz w:val="24"/>
@@ -4182,15 +3841,7 @@
           <w:sz w:val="24"/>
           <w:szCs w:val="24"/>
         </w:rPr>
-        <w:t xml:space="preserve"> </w:t>
-      </w:r>
-      <w:r>
-        <w:rPr>
-          <w:rFonts w:ascii="Times New Roman" w:hAnsi="Times New Roman" w:cs="Times New Roman"/>
-          <w:sz w:val="24"/>
-          <w:szCs w:val="24"/>
-        </w:rPr>
-        <w:t>inheritance</w:t>
+        <w:t xml:space="preserve"> inheritance</w:t>
       </w:r>
       <w:r>
         <w:rPr>
@@ -4337,15 +3988,7 @@
           <w:sz w:val="24"/>
           <w:szCs w:val="24"/>
         </w:rPr>
-        <w:t xml:space="preserve"> </w:t>
-      </w:r>
-      <w:r>
-        <w:rPr>
-          <w:rFonts w:ascii="Times New Roman" w:hAnsi="Times New Roman" w:cs="Times New Roman"/>
-          <w:sz w:val="24"/>
-          <w:szCs w:val="24"/>
-        </w:rPr>
-        <w:t xml:space="preserve">That is the improvement I am looking </w:t>
+        <w:t xml:space="preserve"> That is the improvement I am looking </w:t>
       </w:r>
       <w:r>
         <w:rPr>

</xml_diff>